<commit_message>
Created Response wrapper, partially implemented main server
</commit_message>
<xml_diff>
--- a/References/CreativeIntegratedDesign/중간보고서_19조.docx
+++ b/References/CreativeIntegratedDesign/중간보고서_19조.docx
@@ -1,6 +1,6 @@
 
 <file path=word/document.xml><?xml version="1.0" encoding="utf-8"?>
-<w:document xmlns:wpc="http://schemas.microsoft.com/office/word/2010/wordprocessingCanvas" xmlns:cx="http://schemas.microsoft.com/office/drawing/2014/chartex" xmlns:cx1="http://schemas.microsoft.com/office/drawing/2015/9/8/chartex" xmlns:mc="http://schemas.openxmlformats.org/markup-compatibility/2006" xmlns:o="urn:schemas-microsoft-com:office:office" xmlns:r="http://schemas.openxmlformats.org/officeDocument/2006/relationships" xmlns:m="http://schemas.openxmlformats.org/officeDocument/2006/math" xmlns:v="urn:schemas-microsoft-com:vml" xmlns:wp14="http://schemas.microsoft.com/office/word/2010/wordprocessingDrawing" xmlns:wp="http://schemas.openxmlformats.org/drawingml/2006/wordprocessingDrawing" xmlns:w10="urn:schemas-microsoft-com:office:word" xmlns:w="http://schemas.openxmlformats.org/wordprocessingml/2006/main" xmlns:w14="http://schemas.microsoft.com/office/word/2010/wordml" xmlns:w15="http://schemas.microsoft.com/office/word/2012/wordml" xmlns:w16se="http://schemas.microsoft.com/office/word/2015/wordml/symex" xmlns:wpg="http://schemas.microsoft.com/office/word/2010/wordprocessingGroup" xmlns:wpi="http://schemas.microsoft.com/office/word/2010/wordprocessingInk" xmlns:wne="http://schemas.microsoft.com/office/word/2006/wordml" xmlns:wps="http://schemas.microsoft.com/office/word/2010/wordprocessingShape" mc:Ignorable="w14 w15 w16se wp14">
+<w:document xmlns:wpc="http://schemas.microsoft.com/office/word/2010/wordprocessingCanvas" xmlns:cx="http://schemas.microsoft.com/office/drawing/2014/chartex" xmlns:cx1="http://schemas.microsoft.com/office/drawing/2015/9/8/chartex" xmlns:cx2="http://schemas.microsoft.com/office/drawing/2015/10/21/chartex" xmlns:cx3="http://schemas.microsoft.com/office/drawing/2016/5/9/chartex" xmlns:cx4="http://schemas.microsoft.com/office/drawing/2016/5/10/chartex" xmlns:cx5="http://schemas.microsoft.com/office/drawing/2016/5/11/chartex" xmlns:cx6="http://schemas.microsoft.com/office/drawing/2016/5/12/chartex" xmlns:cx7="http://schemas.microsoft.com/office/drawing/2016/5/13/chartex" xmlns:cx8="http://schemas.microsoft.com/office/drawing/2016/5/14/chartex" xmlns:mc="http://schemas.openxmlformats.org/markup-compatibility/2006" xmlns:aink="http://schemas.microsoft.com/office/drawing/2016/ink" xmlns:am3d="http://schemas.microsoft.com/office/drawing/2017/model3d" xmlns:o="urn:schemas-microsoft-com:office:office" xmlns:r="http://schemas.openxmlformats.org/officeDocument/2006/relationships" xmlns:m="http://schemas.openxmlformats.org/officeDocument/2006/math" xmlns:v="urn:schemas-microsoft-com:vml" xmlns:wp14="http://schemas.microsoft.com/office/word/2010/wordprocessingDrawing" xmlns:wp="http://schemas.openxmlformats.org/drawingml/2006/wordprocessingDrawing" xmlns:w10="urn:schemas-microsoft-com:office:word" xmlns:w="http://schemas.openxmlformats.org/wordprocessingml/2006/main" xmlns:w14="http://schemas.microsoft.com/office/word/2010/wordml" xmlns:w15="http://schemas.microsoft.com/office/word/2012/wordml" xmlns:w16cid="http://schemas.microsoft.com/office/word/2016/wordml/cid" xmlns:w16se="http://schemas.microsoft.com/office/word/2015/wordml/symex" xmlns:wpg="http://schemas.microsoft.com/office/word/2010/wordprocessingGroup" xmlns:wpi="http://schemas.microsoft.com/office/word/2010/wordprocessingInk" xmlns:wne="http://schemas.microsoft.com/office/word/2006/wordml" xmlns:wps="http://schemas.microsoft.com/office/word/2010/wordprocessingShape" mc:Ignorable="w14 w15 w16se w16cid wp14">
   <w:body>
     <w:p>
       <w:pPr>
@@ -90,7 +90,7 @@
         <w:autoSpaceDN/>
         <w:jc w:val="left"/>
         <w:rPr>
-          <w:rFonts w:ascii="바탕" w:eastAsia="바탕" w:hAnsi="바탕" w:hint="eastAsia"/>
+          <w:rFonts w:ascii="바탕" w:eastAsia="바탕" w:hAnsi="바탕"/>
           <w:b/>
         </w:rPr>
       </w:pPr>
@@ -164,6 +164,7 @@
           <w:szCs w:val="56"/>
         </w:rPr>
       </w:pPr>
+      <w:proofErr w:type="spellStart"/>
       <w:r>
         <w:rPr>
           <w:rFonts w:ascii="바탕" w:eastAsia="바탕" w:hAnsi="바탕"/>
@@ -171,7 +172,17 @@
           <w:sz w:val="56"/>
           <w:szCs w:val="56"/>
         </w:rPr>
-        <w:t xml:space="preserve">WebServer </w:t>
+        <w:t>WebServer</w:t>
+      </w:r>
+      <w:proofErr w:type="spellEnd"/>
+      <w:r>
+        <w:rPr>
+          <w:rFonts w:ascii="바탕" w:eastAsia="바탕" w:hAnsi="바탕"/>
+          <w:b/>
+          <w:sz w:val="56"/>
+          <w:szCs w:val="56"/>
+        </w:rPr>
+        <w:t xml:space="preserve"> </w:t>
       </w:r>
       <w:r>
         <w:rPr>
@@ -261,8 +272,6 @@
           <w:b/>
         </w:rPr>
       </w:pPr>
-      <w:bookmarkStart w:id="0" w:name="_GoBack"/>
-      <w:bookmarkEnd w:id="0"/>
     </w:p>
     <w:p>
       <w:pPr>
@@ -324,7 +333,7 @@
         <w:autoSpaceDN/>
         <w:ind w:right="784"/>
         <w:rPr>
-          <w:rFonts w:ascii="바탕" w:eastAsia="바탕" w:hAnsi="바탕" w:hint="eastAsia"/>
+          <w:rFonts w:ascii="바탕" w:eastAsia="바탕" w:hAnsi="바탕"/>
           <w:b/>
         </w:rPr>
       </w:pPr>
@@ -361,7 +370,7 @@
         <w:autoSpaceDN/>
         <w:jc w:val="right"/>
         <w:rPr>
-          <w:rFonts w:ascii="바탕" w:eastAsia="바탕" w:hAnsi="바탕" w:hint="eastAsia"/>
+          <w:rFonts w:ascii="바탕" w:eastAsia="바탕" w:hAnsi="바탕"/>
           <w:b/>
           <w:sz w:val="26"/>
           <w:szCs w:val="26"/>
@@ -394,7 +403,7 @@
         <w:autoSpaceDN/>
         <w:jc w:val="right"/>
         <w:rPr>
-          <w:rFonts w:ascii="바탕" w:eastAsia="바탕" w:hAnsi="바탕" w:hint="eastAsia"/>
+          <w:rFonts w:ascii="바탕" w:eastAsia="바탕" w:hAnsi="바탕"/>
           <w:b/>
           <w:sz w:val="26"/>
           <w:szCs w:val="26"/>
@@ -466,6 +475,7 @@
           <w:szCs w:val="26"/>
         </w:rPr>
       </w:pPr>
+      <w:proofErr w:type="spellStart"/>
       <w:r>
         <w:rPr>
           <w:rFonts w:ascii="바탕" w:eastAsia="바탕" w:hAnsi="바탕" w:hint="eastAsia"/>
@@ -473,25 +483,46 @@
           <w:sz w:val="26"/>
           <w:szCs w:val="26"/>
         </w:rPr>
-        <w:t xml:space="preserve">지도교수님 </w:t>
-      </w:r>
-      <w:r>
-        <w:rPr>
-          <w:rFonts w:ascii="바탕" w:eastAsia="바탕" w:hAnsi="바탕"/>
+        <w:t>지도교수님</w:t>
+      </w:r>
+      <w:proofErr w:type="spellEnd"/>
+      <w:r>
+        <w:rPr>
+          <w:rFonts w:ascii="바탕" w:eastAsia="바탕" w:hAnsi="바탕" w:hint="eastAsia"/>
           <w:b/>
           <w:sz w:val="26"/>
           <w:szCs w:val="26"/>
         </w:rPr>
-        <w:t xml:space="preserve">: </w:t>
-      </w:r>
-      <w:r>
-        <w:rPr>
-          <w:rFonts w:ascii="바탕" w:eastAsia="바탕" w:hAnsi="바탕" w:hint="eastAsia"/>
+        <w:t xml:space="preserve"> </w:t>
+      </w:r>
+      <w:r>
+        <w:rPr>
+          <w:rFonts w:ascii="바탕" w:eastAsia="바탕" w:hAnsi="바탕"/>
           <w:b/>
           <w:sz w:val="26"/>
           <w:szCs w:val="26"/>
         </w:rPr>
-        <w:t>신영길 교수님</w:t>
+        <w:t xml:space="preserve">: </w:t>
+      </w:r>
+      <w:proofErr w:type="spellStart"/>
+      <w:r>
+        <w:rPr>
+          <w:rFonts w:ascii="바탕" w:eastAsia="바탕" w:hAnsi="바탕" w:hint="eastAsia"/>
+          <w:b/>
+          <w:sz w:val="26"/>
+          <w:szCs w:val="26"/>
+        </w:rPr>
+        <w:t>신영길</w:t>
+      </w:r>
+      <w:proofErr w:type="spellEnd"/>
+      <w:r>
+        <w:rPr>
+          <w:rFonts w:ascii="바탕" w:eastAsia="바탕" w:hAnsi="바탕" w:hint="eastAsia"/>
+          <w:b/>
+          <w:sz w:val="26"/>
+          <w:szCs w:val="26"/>
+        </w:rPr>
+        <w:t xml:space="preserve"> 교수님</w:t>
       </w:r>
     </w:p>
     <w:sdt>
@@ -1150,7 +1181,7 @@
           <w:pPr>
             <w:pStyle w:val="20"/>
             <w:rPr>
-              <w:rFonts w:ascii="바탕" w:eastAsia="바탕" w:hAnsi="바탕" w:hint="eastAsia"/>
+              <w:rFonts w:ascii="바탕" w:eastAsia="바탕" w:hAnsi="바탕"/>
               <w:b w:val="0"/>
               <w:noProof/>
               <w:sz w:val="20"/>
@@ -1449,7 +1480,7 @@
           <w:pPr>
             <w:pStyle w:val="20"/>
             <w:rPr>
-              <w:rFonts w:ascii="바탕" w:eastAsia="바탕" w:hAnsi="바탕" w:hint="eastAsia"/>
+              <w:rFonts w:ascii="바탕" w:eastAsia="바탕" w:hAnsi="바탕"/>
               <w:b w:val="0"/>
               <w:noProof/>
               <w:sz w:val="20"/>
@@ -1495,7 +1526,7 @@
           <w:pPr>
             <w:pStyle w:val="20"/>
             <w:rPr>
-              <w:rFonts w:ascii="바탕" w:eastAsia="바탕" w:hAnsi="바탕" w:hint="eastAsia"/>
+              <w:rFonts w:ascii="바탕" w:eastAsia="바탕" w:hAnsi="바탕"/>
               <w:b w:val="0"/>
               <w:noProof/>
               <w:sz w:val="20"/>
@@ -1707,7 +1738,7 @@
               <w:tab w:val="right" w:leader="dot" w:pos="9016"/>
             </w:tabs>
             <w:rPr>
-              <w:rFonts w:ascii="바탕" w:eastAsia="바탕" w:hAnsi="바탕" w:hint="eastAsia"/>
+              <w:rFonts w:ascii="바탕" w:eastAsia="바탕" w:hAnsi="바탕"/>
               <w:b w:val="0"/>
               <w:noProof/>
               <w:sz w:val="20"/>
@@ -2404,7 +2435,7 @@
           <w:szCs w:val="20"/>
         </w:rPr>
       </w:pPr>
-      <w:bookmarkStart w:id="1" w:name="_Toc369871037"/>
+      <w:bookmarkStart w:id="0" w:name="_Toc369871037"/>
       <w:r>
         <w:rPr>
           <w:rFonts w:ascii="바탕" w:eastAsia="바탕" w:hAnsi="바탕" w:hint="eastAsia"/>
@@ -2415,7 +2446,7 @@
         <w:lastRenderedPageBreak/>
         <w:t>Abstract</w:t>
       </w:r>
-      <w:bookmarkEnd w:id="1"/>
+      <w:bookmarkEnd w:id="0"/>
     </w:p>
     <w:p>
       <w:pPr>
@@ -2510,11 +2541,19 @@
         </w:rPr>
         <w:t>erver</w:t>
       </w:r>
-      <w:r>
-        <w:rPr>
-          <w:rFonts w:ascii="바탕" w:eastAsia="바탕" w:hAnsi="바탕" w:hint="eastAsia"/>
-        </w:rPr>
-        <w:t>를 제작하는 것</w:t>
+      <w:proofErr w:type="spellStart"/>
+      <w:r>
+        <w:rPr>
+          <w:rFonts w:ascii="바탕" w:eastAsia="바탕" w:hAnsi="바탕" w:hint="eastAsia"/>
+        </w:rPr>
+        <w:t>를</w:t>
+      </w:r>
+      <w:proofErr w:type="spellEnd"/>
+      <w:r>
+        <w:rPr>
+          <w:rFonts w:ascii="바탕" w:eastAsia="바탕" w:hAnsi="바탕" w:hint="eastAsia"/>
+        </w:rPr>
+        <w:t xml:space="preserve"> 제작하는 것</w:t>
       </w:r>
       <w:r>
         <w:rPr>
@@ -2570,11 +2609,19 @@
         </w:rPr>
         <w:t>hread</w:t>
       </w:r>
-      <w:r>
-        <w:rPr>
-          <w:rFonts w:ascii="바탕" w:eastAsia="바탕" w:hAnsi="바탕" w:hint="eastAsia"/>
-        </w:rPr>
-        <w:t>를 하나씩 할당하고,</w:t>
+      <w:proofErr w:type="spellStart"/>
+      <w:r>
+        <w:rPr>
+          <w:rFonts w:ascii="바탕" w:eastAsia="바탕" w:hAnsi="바탕" w:hint="eastAsia"/>
+        </w:rPr>
+        <w:t>를</w:t>
+      </w:r>
+      <w:proofErr w:type="spellEnd"/>
+      <w:r>
+        <w:rPr>
+          <w:rFonts w:ascii="바탕" w:eastAsia="바탕" w:hAnsi="바탕" w:hint="eastAsia"/>
+        </w:rPr>
+        <w:t xml:space="preserve"> 하나씩 할당하고,</w:t>
       </w:r>
       <w:r>
         <w:rPr>
@@ -2672,11 +2719,19 @@
         </w:rPr>
         <w:t>hread</w:t>
       </w:r>
-      <w:r>
-        <w:rPr>
-          <w:rFonts w:ascii="바탕" w:eastAsia="바탕" w:hAnsi="바탕" w:hint="eastAsia"/>
-        </w:rPr>
-        <w:t>를 대응시키는 방법이기 때문에,</w:t>
+      <w:proofErr w:type="spellStart"/>
+      <w:r>
+        <w:rPr>
+          <w:rFonts w:ascii="바탕" w:eastAsia="바탕" w:hAnsi="바탕" w:hint="eastAsia"/>
+        </w:rPr>
+        <w:t>를</w:t>
+      </w:r>
+      <w:proofErr w:type="spellEnd"/>
+      <w:r>
+        <w:rPr>
+          <w:rFonts w:ascii="바탕" w:eastAsia="바탕" w:hAnsi="바탕" w:hint="eastAsia"/>
+        </w:rPr>
+        <w:t xml:space="preserve"> 대응시키는 방법이기 때문에,</w:t>
       </w:r>
       <w:r>
         <w:rPr>
@@ -2750,11 +2805,19 @@
         </w:rPr>
         <w:t>hread</w:t>
       </w:r>
-      <w:r>
-        <w:rPr>
-          <w:rFonts w:ascii="바탕" w:eastAsia="바탕" w:hAnsi="바탕" w:hint="eastAsia"/>
-        </w:rPr>
-        <w:t xml:space="preserve">를 하나씩 할당하는 전통적인 기법의 경우, </w:t>
+      <w:proofErr w:type="spellStart"/>
+      <w:r>
+        <w:rPr>
+          <w:rFonts w:ascii="바탕" w:eastAsia="바탕" w:hAnsi="바탕" w:hint="eastAsia"/>
+        </w:rPr>
+        <w:t>를</w:t>
+      </w:r>
+      <w:proofErr w:type="spellEnd"/>
+      <w:r>
+        <w:rPr>
+          <w:rFonts w:ascii="바탕" w:eastAsia="바탕" w:hAnsi="바탕" w:hint="eastAsia"/>
+        </w:rPr>
+        <w:t xml:space="preserve"> 하나씩 할당하는 전통적인 기법의 경우, </w:t>
       </w:r>
       <w:r>
         <w:rPr>
@@ -2996,12 +3059,14 @@
         </w:rPr>
         <w:t>event</w:t>
       </w:r>
+      <w:proofErr w:type="spellStart"/>
       <w:r>
         <w:rPr>
           <w:rFonts w:ascii="바탕" w:eastAsia="바탕" w:hAnsi="바탕" w:hint="eastAsia"/>
         </w:rPr>
         <w:t>를</w:t>
       </w:r>
+      <w:proofErr w:type="spellEnd"/>
       <w:r>
         <w:rPr>
           <w:rFonts w:ascii="바탕" w:eastAsia="바탕" w:hAnsi="바탕" w:hint="eastAsia"/>
@@ -3152,12 +3217,14 @@
         </w:rPr>
         <w:t>request</w:t>
       </w:r>
+      <w:proofErr w:type="spellStart"/>
       <w:r>
         <w:rPr>
           <w:rFonts w:ascii="바탕" w:eastAsia="바탕" w:hAnsi="바탕" w:hint="eastAsia"/>
         </w:rPr>
         <w:t>를</w:t>
       </w:r>
+      <w:proofErr w:type="spellEnd"/>
       <w:r>
         <w:rPr>
           <w:rFonts w:ascii="바탕" w:eastAsia="바탕" w:hAnsi="바탕" w:hint="eastAsia"/>
@@ -3266,7 +3333,7 @@
           <w:szCs w:val="20"/>
         </w:rPr>
       </w:pPr>
-      <w:bookmarkStart w:id="2" w:name="_Toc369871038"/>
+      <w:bookmarkStart w:id="1" w:name="_Toc369871038"/>
       <w:r>
         <w:rPr>
           <w:rFonts w:ascii="바탕" w:eastAsia="바탕" w:hAnsi="바탕"/>
@@ -3303,7 +3370,7 @@
         <w:lastRenderedPageBreak/>
         <w:t>Introduction</w:t>
       </w:r>
-      <w:bookmarkEnd w:id="2"/>
+      <w:bookmarkEnd w:id="1"/>
     </w:p>
     <w:p>
       <w:pPr>
@@ -3320,12 +3387,14 @@
         </w:rPr>
         <w:t xml:space="preserve">시장 조사 업체 </w:t>
       </w:r>
+      <w:proofErr w:type="spellStart"/>
       <w:r>
         <w:rPr>
           <w:rFonts w:ascii="바탕" w:eastAsia="바탕" w:hAnsi="바탕" w:hint="eastAsia"/>
         </w:rPr>
         <w:t>이마케터가</w:t>
       </w:r>
+      <w:proofErr w:type="spellEnd"/>
       <w:r>
         <w:rPr>
           <w:rFonts w:ascii="바탕" w:eastAsia="바탕" w:hAnsi="바탕" w:hint="eastAsia"/>
@@ -3614,19 +3683,61 @@
         <w:rPr>
           <w:rFonts w:ascii="바탕" w:eastAsia="바탕" w:hAnsi="바탕" w:hint="eastAsia"/>
         </w:rPr>
-        <w:t xml:space="preserve">일례로 러시아의 프로그래머 이고르 시쇼브는 </w:t>
-      </w:r>
-      <w:r>
-        <w:rPr>
-          <w:rFonts w:ascii="바탕" w:eastAsia="바탕" w:hAnsi="바탕"/>
-        </w:rPr>
-        <w:t>Apache HTTPd</w:t>
-      </w:r>
-      <w:r>
-        <w:rPr>
-          <w:rFonts w:ascii="바탕" w:eastAsia="바탕" w:hAnsi="바탕" w:hint="eastAsia"/>
-        </w:rPr>
-        <w:t xml:space="preserve">를 이용하다 많은 수의 클라이언트가 들어오면 문제가 생기는 것을 인지하고, 이를 극복하기 위해 </w:t>
+        <w:t xml:space="preserve">일례로 러시아의 프로그래머 </w:t>
+      </w:r>
+      <w:proofErr w:type="spellStart"/>
+      <w:r>
+        <w:rPr>
+          <w:rFonts w:ascii="바탕" w:eastAsia="바탕" w:hAnsi="바탕" w:hint="eastAsia"/>
+        </w:rPr>
+        <w:t>이고르</w:t>
+      </w:r>
+      <w:proofErr w:type="spellEnd"/>
+      <w:r>
+        <w:rPr>
+          <w:rFonts w:ascii="바탕" w:eastAsia="바탕" w:hAnsi="바탕" w:hint="eastAsia"/>
+        </w:rPr>
+        <w:t xml:space="preserve"> </w:t>
+      </w:r>
+      <w:proofErr w:type="spellStart"/>
+      <w:r>
+        <w:rPr>
+          <w:rFonts w:ascii="바탕" w:eastAsia="바탕" w:hAnsi="바탕" w:hint="eastAsia"/>
+        </w:rPr>
+        <w:t>시쇼브는</w:t>
+      </w:r>
+      <w:proofErr w:type="spellEnd"/>
+      <w:r>
+        <w:rPr>
+          <w:rFonts w:ascii="바탕" w:eastAsia="바탕" w:hAnsi="바탕" w:hint="eastAsia"/>
+        </w:rPr>
+        <w:t xml:space="preserve"> </w:t>
+      </w:r>
+      <w:r>
+        <w:rPr>
+          <w:rFonts w:ascii="바탕" w:eastAsia="바탕" w:hAnsi="바탕"/>
+        </w:rPr>
+        <w:t xml:space="preserve">Apache </w:t>
+      </w:r>
+      <w:proofErr w:type="spellStart"/>
+      <w:r>
+        <w:rPr>
+          <w:rFonts w:ascii="바탕" w:eastAsia="바탕" w:hAnsi="바탕"/>
+        </w:rPr>
+        <w:t>HTTPd</w:t>
+      </w:r>
+      <w:r>
+        <w:rPr>
+          <w:rFonts w:ascii="바탕" w:eastAsia="바탕" w:hAnsi="바탕" w:hint="eastAsia"/>
+        </w:rPr>
+        <w:t>를</w:t>
+      </w:r>
+      <w:proofErr w:type="spellEnd"/>
+      <w:r>
+        <w:rPr>
+          <w:rFonts w:ascii="바탕" w:eastAsia="바탕" w:hAnsi="바탕" w:hint="eastAsia"/>
+        </w:rPr>
+        <w:t xml:space="preserve"> 이용하다 많은 수의 클라이언트가 들어오면 문제가 생기는 것을 인지하고, 이를 극복하기 위해 </w:t>
       </w:r>
       <w:r>
         <w:rPr>
@@ -3830,7 +3941,21 @@
         <w:rPr>
           <w:rFonts w:ascii="바탕" w:eastAsia="바탕" w:hAnsi="바탕" w:hint="eastAsia"/>
         </w:rPr>
-        <w:t xml:space="preserve">js와의 성능 비교에서 </w:t>
+        <w:t>js</w:t>
+      </w:r>
+      <w:proofErr w:type="spellStart"/>
+      <w:r>
+        <w:rPr>
+          <w:rFonts w:ascii="바탕" w:eastAsia="바탕" w:hAnsi="바탕" w:hint="eastAsia"/>
+        </w:rPr>
+        <w:t>와의</w:t>
+      </w:r>
+      <w:proofErr w:type="spellEnd"/>
+      <w:r>
+        <w:rPr>
+          <w:rFonts w:ascii="바탕" w:eastAsia="바탕" w:hAnsi="바탕" w:hint="eastAsia"/>
+        </w:rPr>
+        <w:t xml:space="preserve"> 성능 비교에서 </w:t>
       </w:r>
       <w:r>
         <w:rPr>
@@ -3883,7 +4008,7 @@
           <w:szCs w:val="20"/>
         </w:rPr>
       </w:pPr>
-      <w:bookmarkStart w:id="3" w:name="_Toc369871039"/>
+      <w:bookmarkStart w:id="2" w:name="_Toc369871039"/>
       <w:r>
         <w:rPr>
           <w:rFonts w:ascii="바탕" w:eastAsia="바탕" w:hAnsi="바탕" w:hint="eastAsia"/>
@@ -3894,7 +4019,7 @@
         <w:lastRenderedPageBreak/>
         <w:t>Background Study</w:t>
       </w:r>
-      <w:bookmarkEnd w:id="3"/>
+      <w:bookmarkEnd w:id="2"/>
     </w:p>
     <w:p>
       <w:pPr>
@@ -3909,7 +4034,7 @@
           <w:szCs w:val="20"/>
         </w:rPr>
       </w:pPr>
-      <w:bookmarkStart w:id="4" w:name="_Toc369871040"/>
+      <w:bookmarkStart w:id="3" w:name="_Toc369871040"/>
       <w:r>
         <w:rPr>
           <w:rFonts w:ascii="바탕" w:eastAsia="바탕" w:hAnsi="바탕" w:cs="바탕" w:hint="eastAsia"/>
@@ -3955,7 +4080,7 @@
         </w:rPr>
         <w:t>분석</w:t>
       </w:r>
-      <w:bookmarkEnd w:id="4"/>
+      <w:bookmarkEnd w:id="3"/>
     </w:p>
     <w:p>
       <w:pPr>
@@ -4106,7 +4231,7 @@
         <w:spacing w:line="420" w:lineRule="atLeast"/>
         <w:ind w:left="480" w:firstLine="319"/>
         <w:rPr>
-          <w:rFonts w:ascii="바탕" w:eastAsia="바탕" w:hAnsi="바탕" w:hint="eastAsia"/>
+          <w:rFonts w:ascii="바탕" w:eastAsia="바탕" w:hAnsi="바탕"/>
         </w:rPr>
       </w:pPr>
       <w:r>
@@ -4193,11 +4318,19 @@
         </w:rPr>
         <w:t>hread</w:t>
       </w:r>
-      <w:r>
-        <w:rPr>
-          <w:rFonts w:ascii="바탕" w:eastAsia="바탕" w:hAnsi="바탕" w:hint="eastAsia"/>
-        </w:rPr>
-        <w:t>를 생성하고,</w:t>
+      <w:proofErr w:type="spellStart"/>
+      <w:r>
+        <w:rPr>
+          <w:rFonts w:ascii="바탕" w:eastAsia="바탕" w:hAnsi="바탕" w:hint="eastAsia"/>
+        </w:rPr>
+        <w:t>를</w:t>
+      </w:r>
+      <w:proofErr w:type="spellEnd"/>
+      <w:r>
+        <w:rPr>
+          <w:rFonts w:ascii="바탕" w:eastAsia="바탕" w:hAnsi="바탕" w:hint="eastAsia"/>
+        </w:rPr>
+        <w:t xml:space="preserve"> 생성하고,</w:t>
       </w:r>
       <w:r>
         <w:rPr>
@@ -4379,11 +4512,19 @@
         </w:rPr>
         <w:t>hread</w:t>
       </w:r>
-      <w:r>
-        <w:rPr>
-          <w:rFonts w:ascii="바탕" w:eastAsia="바탕" w:hAnsi="바탕" w:hint="eastAsia"/>
-        </w:rPr>
-        <w:t>를 생성해야 하는데,</w:t>
+      <w:proofErr w:type="spellStart"/>
+      <w:r>
+        <w:rPr>
+          <w:rFonts w:ascii="바탕" w:eastAsia="바탕" w:hAnsi="바탕" w:hint="eastAsia"/>
+        </w:rPr>
+        <w:t>를</w:t>
+      </w:r>
+      <w:proofErr w:type="spellEnd"/>
+      <w:r>
+        <w:rPr>
+          <w:rFonts w:ascii="바탕" w:eastAsia="바탕" w:hAnsi="바탕" w:hint="eastAsia"/>
+        </w:rPr>
+        <w:t xml:space="preserve"> 생성해야 하는데,</w:t>
       </w:r>
       <w:r>
         <w:rPr>
@@ -4529,11 +4670,19 @@
         </w:rPr>
         <w:t>rchitecture</w:t>
       </w:r>
-      <w:r>
-        <w:rPr>
-          <w:rFonts w:ascii="바탕" w:eastAsia="바탕" w:hAnsi="바탕" w:hint="eastAsia"/>
-        </w:rPr>
-        <w:t xml:space="preserve">를 </w:t>
+      <w:proofErr w:type="spellStart"/>
+      <w:r>
+        <w:rPr>
+          <w:rFonts w:ascii="바탕" w:eastAsia="바탕" w:hAnsi="바탕" w:hint="eastAsia"/>
+        </w:rPr>
+        <w:t>를</w:t>
+      </w:r>
+      <w:proofErr w:type="spellEnd"/>
+      <w:r>
+        <w:rPr>
+          <w:rFonts w:ascii="바탕" w:eastAsia="바탕" w:hAnsi="바탕" w:hint="eastAsia"/>
+        </w:rPr>
+        <w:t xml:space="preserve"> </w:t>
       </w:r>
       <w:r>
         <w:rPr>
@@ -4816,7 +4965,21 @@
         <w:rPr>
           <w:rFonts w:ascii="바탕" w:eastAsia="바탕" w:hAnsi="바탕" w:hint="eastAsia"/>
         </w:rPr>
-        <w:t xml:space="preserve">과 I/O를 분리하여 </w:t>
+        <w:t>과 I/O</w:t>
+      </w:r>
+      <w:proofErr w:type="spellStart"/>
+      <w:r>
+        <w:rPr>
+          <w:rFonts w:ascii="바탕" w:eastAsia="바탕" w:hAnsi="바탕" w:hint="eastAsia"/>
+        </w:rPr>
+        <w:t>를</w:t>
+      </w:r>
+      <w:proofErr w:type="spellEnd"/>
+      <w:r>
+        <w:rPr>
+          <w:rFonts w:ascii="바탕" w:eastAsia="바탕" w:hAnsi="바탕" w:hint="eastAsia"/>
+        </w:rPr>
+        <w:t xml:space="preserve"> 분리하여 </w:t>
       </w:r>
       <w:r>
         <w:rPr>
@@ -4908,11 +5071,19 @@
         </w:rPr>
         <w:t>CPU</w:t>
       </w:r>
-      <w:r>
-        <w:rPr>
-          <w:rFonts w:ascii="바탕" w:eastAsia="바탕" w:hAnsi="바탕" w:hint="eastAsia"/>
-        </w:rPr>
-        <w:t>를 오랫동안 잠식하고 있다면,</w:t>
+      <w:proofErr w:type="spellStart"/>
+      <w:r>
+        <w:rPr>
+          <w:rFonts w:ascii="바탕" w:eastAsia="바탕" w:hAnsi="바탕" w:hint="eastAsia"/>
+        </w:rPr>
+        <w:t>를</w:t>
+      </w:r>
+      <w:proofErr w:type="spellEnd"/>
+      <w:r>
+        <w:rPr>
+          <w:rFonts w:ascii="바탕" w:eastAsia="바탕" w:hAnsi="바탕" w:hint="eastAsia"/>
+        </w:rPr>
+        <w:t xml:space="preserve"> 오랫동안 잠식하고 있다면,</w:t>
       </w:r>
       <w:r>
         <w:rPr>
@@ -4994,7 +5165,7 @@
           <w:szCs w:val="20"/>
         </w:rPr>
       </w:pPr>
-      <w:bookmarkStart w:id="5" w:name="_Toc369871041"/>
+      <w:bookmarkStart w:id="4" w:name="_Toc369871041"/>
       <w:r>
         <w:rPr>
           <w:rFonts w:ascii="바탕" w:eastAsia="바탕" w:hAnsi="바탕" w:cs="바탕" w:hint="eastAsia"/>
@@ -5040,7 +5211,7 @@
         </w:rPr>
         <w:t>개발환경</w:t>
       </w:r>
-      <w:bookmarkEnd w:id="5"/>
+      <w:bookmarkEnd w:id="4"/>
     </w:p>
     <w:p>
       <w:pPr>
@@ -5237,6 +5408,7 @@
         </w:rPr>
         <w:t xml:space="preserve">버전 관리에도 용이하도록 원격 저장소로 </w:t>
       </w:r>
+      <w:proofErr w:type="spellStart"/>
       <w:r>
         <w:rPr>
           <w:rFonts w:ascii="바탕" w:eastAsia="바탕" w:hAnsi="바탕"/>
@@ -5247,7 +5419,14 @@
         <w:rPr>
           <w:rFonts w:ascii="바탕" w:eastAsia="바탕" w:hAnsi="바탕" w:hint="eastAsia"/>
         </w:rPr>
-        <w:t>를 사용한다.</w:t>
+        <w:t>를</w:t>
+      </w:r>
+      <w:proofErr w:type="spellEnd"/>
+      <w:r>
+        <w:rPr>
+          <w:rFonts w:ascii="바탕" w:eastAsia="바탕" w:hAnsi="바탕" w:hint="eastAsia"/>
+        </w:rPr>
+        <w:t xml:space="preserve"> 사용한다.</w:t>
       </w:r>
       <w:r>
         <w:rPr>
@@ -5267,11 +5446,19 @@
         </w:rPr>
         <w:t>Java</w:t>
       </w:r>
-      <w:r>
-        <w:rPr>
-          <w:rFonts w:ascii="바탕" w:eastAsia="바탕" w:hAnsi="바탕" w:hint="eastAsia"/>
-        </w:rPr>
-        <w:t>를 선택하였다.</w:t>
+      <w:proofErr w:type="spellStart"/>
+      <w:r>
+        <w:rPr>
+          <w:rFonts w:ascii="바탕" w:eastAsia="바탕" w:hAnsi="바탕" w:hint="eastAsia"/>
+        </w:rPr>
+        <w:t>를</w:t>
+      </w:r>
+      <w:proofErr w:type="spellEnd"/>
+      <w:r>
+        <w:rPr>
+          <w:rFonts w:ascii="바탕" w:eastAsia="바탕" w:hAnsi="바탕" w:hint="eastAsia"/>
+        </w:rPr>
+        <w:t xml:space="preserve"> 선택하였다.</w:t>
       </w:r>
       <w:r>
         <w:rPr>
@@ -5303,11 +5490,19 @@
         </w:rPr>
         <w:t>js</w:t>
       </w:r>
-      <w:r>
-        <w:rPr>
-          <w:rFonts w:ascii="바탕" w:eastAsia="바탕" w:hAnsi="바탕" w:hint="eastAsia"/>
-        </w:rPr>
-        <w:t xml:space="preserve">와의 성능 비교를 이용할 때 </w:t>
+      <w:proofErr w:type="spellStart"/>
+      <w:r>
+        <w:rPr>
+          <w:rFonts w:ascii="바탕" w:eastAsia="바탕" w:hAnsi="바탕" w:hint="eastAsia"/>
+        </w:rPr>
+        <w:t>와의</w:t>
+      </w:r>
+      <w:proofErr w:type="spellEnd"/>
+      <w:r>
+        <w:rPr>
+          <w:rFonts w:ascii="바탕" w:eastAsia="바탕" w:hAnsi="바탕" w:hint="eastAsia"/>
+        </w:rPr>
+        <w:t xml:space="preserve"> 성능 비교를 이용할 때 </w:t>
       </w:r>
       <w:r>
         <w:rPr>
@@ -5315,11 +5510,19 @@
         </w:rPr>
         <w:t>JMeter</w:t>
       </w:r>
-      <w:r>
-        <w:rPr>
-          <w:rFonts w:ascii="바탕" w:eastAsia="바탕" w:hAnsi="바탕" w:hint="eastAsia"/>
-        </w:rPr>
-        <w:t>를 사용한다.</w:t>
+      <w:proofErr w:type="spellStart"/>
+      <w:r>
+        <w:rPr>
+          <w:rFonts w:ascii="바탕" w:eastAsia="바탕" w:hAnsi="바탕" w:hint="eastAsia"/>
+        </w:rPr>
+        <w:t>를</w:t>
+      </w:r>
+      <w:proofErr w:type="spellEnd"/>
+      <w:r>
+        <w:rPr>
+          <w:rFonts w:ascii="바탕" w:eastAsia="바탕" w:hAnsi="바탕" w:hint="eastAsia"/>
+        </w:rPr>
+        <w:t xml:space="preserve"> 사용한다.</w:t>
       </w:r>
       <w:r>
         <w:rPr>
@@ -5363,11 +5566,19 @@
         </w:rPr>
         <w:t>localhost</w:t>
       </w:r>
-      <w:r>
-        <w:rPr>
-          <w:rFonts w:ascii="바탕" w:eastAsia="바탕" w:hAnsi="바탕" w:hint="eastAsia"/>
-        </w:rPr>
-        <w:t>를 이용하며,</w:t>
+      <w:proofErr w:type="spellStart"/>
+      <w:r>
+        <w:rPr>
+          <w:rFonts w:ascii="바탕" w:eastAsia="바탕" w:hAnsi="바탕" w:hint="eastAsia"/>
+        </w:rPr>
+        <w:t>를</w:t>
+      </w:r>
+      <w:proofErr w:type="spellEnd"/>
+      <w:r>
+        <w:rPr>
+          <w:rFonts w:ascii="바탕" w:eastAsia="바탕" w:hAnsi="바탕" w:hint="eastAsia"/>
+        </w:rPr>
+        <w:t xml:space="preserve"> 이용하며,</w:t>
       </w:r>
       <w:r>
         <w:rPr>
@@ -5429,7 +5640,7 @@
           <w:szCs w:val="20"/>
         </w:rPr>
       </w:pPr>
-      <w:bookmarkStart w:id="6" w:name="_Toc369871042"/>
+      <w:bookmarkStart w:id="5" w:name="_Toc369871042"/>
       <w:r>
         <w:rPr>
           <w:rFonts w:ascii="바탕" w:eastAsia="바탕" w:hAnsi="바탕"/>
@@ -5484,7 +5695,7 @@
         </w:rPr>
         <w:t>s</w:t>
       </w:r>
-      <w:bookmarkEnd w:id="6"/>
+      <w:bookmarkEnd w:id="5"/>
     </w:p>
     <w:p>
       <w:pPr>
@@ -5552,15 +5763,9 @@
       </w:pPr>
       <w:r>
         <w:rPr>
-          <w:rFonts w:ascii="바탕" w:eastAsia="바탕" w:hAnsi="바탕" w:hint="eastAsia"/>
-        </w:rPr>
-        <w:t>첫째로,</w:t>
-      </w:r>
-      <w:r>
-        <w:rPr>
-          <w:rFonts w:ascii="바탕" w:eastAsia="바탕" w:hAnsi="바탕"/>
-        </w:rPr>
-        <w:t xml:space="preserve"> Event </w:t>
+          <w:rFonts w:ascii="바탕" w:eastAsia="바탕" w:hAnsi="바탕"/>
+        </w:rPr>
+        <w:t xml:space="preserve">Event </w:t>
       </w:r>
       <w:r>
         <w:rPr>
@@ -5652,11 +5857,19 @@
         </w:rPr>
         <w:t>uffer</w:t>
       </w:r>
-      <w:r>
-        <w:rPr>
-          <w:rFonts w:ascii="바탕" w:eastAsia="바탕" w:hAnsi="바탕" w:hint="eastAsia"/>
-        </w:rPr>
-        <w:t xml:space="preserve">를 확장하거나 </w:t>
+      <w:proofErr w:type="spellStart"/>
+      <w:r>
+        <w:rPr>
+          <w:rFonts w:ascii="바탕" w:eastAsia="바탕" w:hAnsi="바탕" w:hint="eastAsia"/>
+        </w:rPr>
+        <w:t>를</w:t>
+      </w:r>
+      <w:proofErr w:type="spellEnd"/>
+      <w:r>
+        <w:rPr>
+          <w:rFonts w:ascii="바탕" w:eastAsia="바탕" w:hAnsi="바탕" w:hint="eastAsia"/>
+        </w:rPr>
+        <w:t xml:space="preserve"> 확장하거나 </w:t>
       </w:r>
       <w:r>
         <w:rPr>
@@ -5730,11 +5943,19 @@
         </w:rPr>
         <w:t>elector</w:t>
       </w:r>
-      <w:r>
-        <w:rPr>
-          <w:rFonts w:ascii="바탕" w:eastAsia="바탕" w:hAnsi="바탕" w:hint="eastAsia"/>
-        </w:rPr>
-        <w:t xml:space="preserve">를 </w:t>
+      <w:proofErr w:type="spellStart"/>
+      <w:r>
+        <w:rPr>
+          <w:rFonts w:ascii="바탕" w:eastAsia="바탕" w:hAnsi="바탕" w:hint="eastAsia"/>
+        </w:rPr>
+        <w:t>를</w:t>
+      </w:r>
+      <w:proofErr w:type="spellEnd"/>
+      <w:r>
+        <w:rPr>
+          <w:rFonts w:ascii="바탕" w:eastAsia="바탕" w:hAnsi="바탕" w:hint="eastAsia"/>
+        </w:rPr>
+        <w:t xml:space="preserve"> </w:t>
       </w:r>
       <w:r>
         <w:rPr>
@@ -5808,11 +6029,19 @@
         </w:rPr>
         <w:t xml:space="preserve"> Selector</w:t>
       </w:r>
-      <w:r>
-        <w:rPr>
-          <w:rFonts w:ascii="바탕" w:eastAsia="바탕" w:hAnsi="바탕" w:hint="eastAsia"/>
-        </w:rPr>
-        <w:t xml:space="preserve">를 사용하여 </w:t>
+      <w:proofErr w:type="spellStart"/>
+      <w:r>
+        <w:rPr>
+          <w:rFonts w:ascii="바탕" w:eastAsia="바탕" w:hAnsi="바탕" w:hint="eastAsia"/>
+        </w:rPr>
+        <w:t>를</w:t>
+      </w:r>
+      <w:proofErr w:type="spellEnd"/>
+      <w:r>
+        <w:rPr>
+          <w:rFonts w:ascii="바탕" w:eastAsia="바탕" w:hAnsi="바탕" w:hint="eastAsia"/>
+        </w:rPr>
+        <w:t xml:space="preserve"> 사용하여 </w:t>
       </w:r>
       <w:r>
         <w:rPr>
@@ -5964,11 +6193,19 @@
         </w:rPr>
         <w:t>vent</w:t>
       </w:r>
-      <w:r>
-        <w:rPr>
-          <w:rFonts w:ascii="바탕" w:eastAsia="바탕" w:hAnsi="바탕" w:hint="eastAsia"/>
-        </w:rPr>
-        <w:t>를 처리할 수 있어야 한다.</w:t>
+      <w:proofErr w:type="spellStart"/>
+      <w:r>
+        <w:rPr>
+          <w:rFonts w:ascii="바탕" w:eastAsia="바탕" w:hAnsi="바탕" w:hint="eastAsia"/>
+        </w:rPr>
+        <w:t>를</w:t>
+      </w:r>
+      <w:proofErr w:type="spellEnd"/>
+      <w:r>
+        <w:rPr>
+          <w:rFonts w:ascii="바탕" w:eastAsia="바탕" w:hAnsi="바탕" w:hint="eastAsia"/>
+        </w:rPr>
+        <w:t xml:space="preserve"> 처리할 수 있어야 한다.</w:t>
       </w:r>
       <w:r>
         <w:rPr>
@@ -6156,11 +6393,33 @@
         </w:rPr>
         <w:t>eader</w:t>
       </w:r>
-      <w:r>
-        <w:rPr>
-          <w:rFonts w:ascii="바탕" w:eastAsia="바탕" w:hAnsi="바탕" w:hint="eastAsia"/>
-        </w:rPr>
-        <w:t>를 파싱하고,</w:t>
+      <w:proofErr w:type="spellStart"/>
+      <w:r>
+        <w:rPr>
+          <w:rFonts w:ascii="바탕" w:eastAsia="바탕" w:hAnsi="바탕" w:hint="eastAsia"/>
+        </w:rPr>
+        <w:t>를</w:t>
+      </w:r>
+      <w:proofErr w:type="spellEnd"/>
+      <w:r>
+        <w:rPr>
+          <w:rFonts w:ascii="바탕" w:eastAsia="바탕" w:hAnsi="바탕" w:hint="eastAsia"/>
+        </w:rPr>
+        <w:t xml:space="preserve"> </w:t>
+      </w:r>
+      <w:proofErr w:type="spellStart"/>
+      <w:r>
+        <w:rPr>
+          <w:rFonts w:ascii="바탕" w:eastAsia="바탕" w:hAnsi="바탕" w:hint="eastAsia"/>
+        </w:rPr>
+        <w:t>파싱하고</w:t>
+      </w:r>
+      <w:proofErr w:type="spellEnd"/>
+      <w:r>
+        <w:rPr>
+          <w:rFonts w:ascii="바탕" w:eastAsia="바탕" w:hAnsi="바탕" w:hint="eastAsia"/>
+        </w:rPr>
+        <w:t>,</w:t>
       </w:r>
       <w:r>
         <w:rPr>
@@ -6228,11 +6487,19 @@
         </w:rPr>
         <w:t>equest</w:t>
       </w:r>
-      <w:r>
-        <w:rPr>
-          <w:rFonts w:ascii="바탕" w:eastAsia="바탕" w:hAnsi="바탕" w:hint="eastAsia"/>
-        </w:rPr>
-        <w:t xml:space="preserve">를 처리하고 난 후에는 </w:t>
+      <w:proofErr w:type="spellStart"/>
+      <w:r>
+        <w:rPr>
+          <w:rFonts w:ascii="바탕" w:eastAsia="바탕" w:hAnsi="바탕" w:hint="eastAsia"/>
+        </w:rPr>
+        <w:t>를</w:t>
+      </w:r>
+      <w:proofErr w:type="spellEnd"/>
+      <w:r>
+        <w:rPr>
+          <w:rFonts w:ascii="바탕" w:eastAsia="바탕" w:hAnsi="바탕" w:hint="eastAsia"/>
+        </w:rPr>
+        <w:t xml:space="preserve"> 처리하고 난 후에는 </w:t>
       </w:r>
       <w:r>
         <w:rPr>
@@ -6264,11 +6531,19 @@
         </w:rPr>
         <w:t>esponse</w:t>
       </w:r>
-      <w:r>
-        <w:rPr>
-          <w:rFonts w:ascii="바탕" w:eastAsia="바탕" w:hAnsi="바탕" w:hint="eastAsia"/>
-        </w:rPr>
-        <w:t>를 구성해야 한다.</w:t>
+      <w:proofErr w:type="spellStart"/>
+      <w:r>
+        <w:rPr>
+          <w:rFonts w:ascii="바탕" w:eastAsia="바탕" w:hAnsi="바탕" w:hint="eastAsia"/>
+        </w:rPr>
+        <w:t>를</w:t>
+      </w:r>
+      <w:proofErr w:type="spellEnd"/>
+      <w:r>
+        <w:rPr>
+          <w:rFonts w:ascii="바탕" w:eastAsia="바탕" w:hAnsi="바탕" w:hint="eastAsia"/>
+        </w:rPr>
+        <w:t xml:space="preserve"> 구성해야 한다.</w:t>
       </w:r>
       <w:r>
         <w:rPr>
@@ -6520,11 +6795,19 @@
         </w:rPr>
         <w:t>vent</w:t>
       </w:r>
-      <w:r>
-        <w:rPr>
-          <w:rFonts w:ascii="바탕" w:eastAsia="바탕" w:hAnsi="바탕" w:hint="eastAsia"/>
-        </w:rPr>
-        <w:t xml:space="preserve">로서 </w:t>
+      <w:proofErr w:type="spellStart"/>
+      <w:r>
+        <w:rPr>
+          <w:rFonts w:ascii="바탕" w:eastAsia="바탕" w:hAnsi="바탕" w:hint="eastAsia"/>
+        </w:rPr>
+        <w:t>로서</w:t>
+      </w:r>
+      <w:proofErr w:type="spellEnd"/>
+      <w:r>
+        <w:rPr>
+          <w:rFonts w:ascii="바탕" w:eastAsia="바탕" w:hAnsi="바탕" w:hint="eastAsia"/>
+        </w:rPr>
+        <w:t xml:space="preserve"> </w:t>
       </w:r>
       <w:r>
         <w:rPr>
@@ -6561,7 +6844,7 @@
       <w:pPr>
         <w:wordWrap/>
         <w:spacing w:line="420" w:lineRule="atLeast"/>
-        <w:ind w:left="709" w:firstLineChars="50" w:firstLine="108"/>
+        <w:ind w:left="709" w:firstLineChars="50" w:firstLine="110"/>
         <w:rPr>
           <w:rFonts w:ascii="바탕" w:eastAsia="바탕" w:hAnsi="바탕"/>
           <w:b/>
@@ -6672,11 +6955,19 @@
         </w:rPr>
         <w:t>ache</w:t>
       </w:r>
-      <w:r>
-        <w:rPr>
-          <w:rFonts w:ascii="바탕" w:eastAsia="바탕" w:hAnsi="바탕" w:hint="eastAsia"/>
-        </w:rPr>
-        <w:t>를 구현한다.</w:t>
+      <w:proofErr w:type="spellStart"/>
+      <w:r>
+        <w:rPr>
+          <w:rFonts w:ascii="바탕" w:eastAsia="바탕" w:hAnsi="바탕" w:hint="eastAsia"/>
+        </w:rPr>
+        <w:t>를</w:t>
+      </w:r>
+      <w:proofErr w:type="spellEnd"/>
+      <w:r>
+        <w:rPr>
+          <w:rFonts w:ascii="바탕" w:eastAsia="바탕" w:hAnsi="바탕" w:hint="eastAsia"/>
+        </w:rPr>
+        <w:t xml:space="preserve"> 구현한다.</w:t>
       </w:r>
       <w:r>
         <w:rPr>
@@ -6882,11 +7173,33 @@
         </w:rPr>
         <w:t>ntry</w:t>
       </w:r>
-      <w:r>
-        <w:rPr>
-          <w:rFonts w:ascii="바탕" w:eastAsia="바탕" w:hAnsi="바탕" w:hint="eastAsia"/>
-        </w:rPr>
-        <w:t>를 고르는 방식도 LRU, FIFO를 비롯하여 여러가지가 있을 수 있으므로 각각에 대해 모두 테스트를 진행하도록 한다.</w:t>
+      <w:proofErr w:type="spellStart"/>
+      <w:r>
+        <w:rPr>
+          <w:rFonts w:ascii="바탕" w:eastAsia="바탕" w:hAnsi="바탕" w:hint="eastAsia"/>
+        </w:rPr>
+        <w:t>를</w:t>
+      </w:r>
+      <w:proofErr w:type="spellEnd"/>
+      <w:r>
+        <w:rPr>
+          <w:rFonts w:ascii="바탕" w:eastAsia="바탕" w:hAnsi="바탕" w:hint="eastAsia"/>
+        </w:rPr>
+        <w:t xml:space="preserve"> 고르는 방식도 LRU, FIFO</w:t>
+      </w:r>
+      <w:proofErr w:type="spellStart"/>
+      <w:r>
+        <w:rPr>
+          <w:rFonts w:ascii="바탕" w:eastAsia="바탕" w:hAnsi="바탕" w:hint="eastAsia"/>
+        </w:rPr>
+        <w:t>를</w:t>
+      </w:r>
+      <w:proofErr w:type="spellEnd"/>
+      <w:r>
+        <w:rPr>
+          <w:rFonts w:ascii="바탕" w:eastAsia="바탕" w:hAnsi="바탕" w:hint="eastAsia"/>
+        </w:rPr>
+        <w:t xml:space="preserve"> 비롯하여 여러가지가 있을 수 있으므로 각각에 대해 모두 테스트를 진행하도록 한다.</w:t>
       </w:r>
       <w:r>
         <w:rPr>
@@ -6965,7 +7278,7 @@
       <w:pPr>
         <w:wordWrap/>
         <w:spacing w:line="420" w:lineRule="atLeast"/>
-        <w:ind w:left="567" w:firstLineChars="100" w:firstLine="216"/>
+        <w:ind w:left="567" w:firstLineChars="100" w:firstLine="220"/>
         <w:rPr>
           <w:rFonts w:ascii="바탕" w:eastAsia="바탕" w:hAnsi="바탕"/>
           <w:b/>
@@ -7057,11 +7370,19 @@
         </w:rPr>
         <w:t>js</w:t>
       </w:r>
-      <w:r>
-        <w:rPr>
-          <w:rFonts w:ascii="바탕" w:eastAsia="바탕" w:hAnsi="바탕" w:hint="eastAsia"/>
-        </w:rPr>
-        <w:t>와의 비교를 통해 우리가 만든 웹 서버의 성능을 평가한다.</w:t>
+      <w:proofErr w:type="spellStart"/>
+      <w:r>
+        <w:rPr>
+          <w:rFonts w:ascii="바탕" w:eastAsia="바탕" w:hAnsi="바탕" w:hint="eastAsia"/>
+        </w:rPr>
+        <w:t>와의</w:t>
+      </w:r>
+      <w:proofErr w:type="spellEnd"/>
+      <w:r>
+        <w:rPr>
+          <w:rFonts w:ascii="바탕" w:eastAsia="바탕" w:hAnsi="바탕" w:hint="eastAsia"/>
+        </w:rPr>
+        <w:t xml:space="preserve"> 비교를 통해 우리가 만든 웹 서버의 성능을 평가한다.</w:t>
       </w:r>
       <w:r>
         <w:rPr>
@@ -7093,11 +7414,19 @@
         </w:rPr>
         <w:t>JMeter</w:t>
       </w:r>
-      <w:r>
-        <w:rPr>
-          <w:rFonts w:ascii="바탕" w:eastAsia="바탕" w:hAnsi="바탕" w:hint="eastAsia"/>
-        </w:rPr>
-        <w:t>를 통하여 반복 호출하는 테스트를 수행하며,</w:t>
+      <w:proofErr w:type="spellStart"/>
+      <w:r>
+        <w:rPr>
+          <w:rFonts w:ascii="바탕" w:eastAsia="바탕" w:hAnsi="바탕" w:hint="eastAsia"/>
+        </w:rPr>
+        <w:t>를</w:t>
+      </w:r>
+      <w:proofErr w:type="spellEnd"/>
+      <w:r>
+        <w:rPr>
+          <w:rFonts w:ascii="바탕" w:eastAsia="바탕" w:hAnsi="바탕" w:hint="eastAsia"/>
+        </w:rPr>
+        <w:t xml:space="preserve"> 통하여 반복 호출하는 테스트를 수행하며,</w:t>
       </w:r>
       <w:r>
         <w:rPr>
@@ -7147,7 +7476,7 @@
           <w:szCs w:val="20"/>
         </w:rPr>
       </w:pPr>
-      <w:bookmarkStart w:id="7" w:name="_Toc369871043"/>
+      <w:bookmarkStart w:id="6" w:name="_Toc369871043"/>
       <w:r>
         <w:rPr>
           <w:rFonts w:ascii="바탕" w:eastAsia="바탕" w:hAnsi="바탕"/>
@@ -7184,7 +7513,7 @@
         <w:lastRenderedPageBreak/>
         <w:t>Approach</w:t>
       </w:r>
-      <w:bookmarkEnd w:id="7"/>
+      <w:bookmarkEnd w:id="6"/>
     </w:p>
     <w:p>
       <w:pPr>
@@ -7499,7 +7828,7 @@
       <w:pPr>
         <w:wordWrap/>
         <w:spacing w:line="420" w:lineRule="atLeast"/>
-        <w:ind w:firstLineChars="350" w:firstLine="756"/>
+        <w:ind w:firstLineChars="350" w:firstLine="771"/>
         <w:rPr>
           <w:rFonts w:ascii="바탕" w:eastAsia="바탕" w:hAnsi="바탕"/>
           <w:b/>
@@ -7588,11 +7917,19 @@
         </w:rPr>
         <w:t>equest</w:t>
       </w:r>
-      <w:r>
-        <w:rPr>
-          <w:rFonts w:ascii="바탕" w:eastAsia="바탕" w:hAnsi="바탕" w:hint="eastAsia"/>
-        </w:rPr>
-        <w:t>를 읽어야 한다.</w:t>
+      <w:proofErr w:type="spellStart"/>
+      <w:r>
+        <w:rPr>
+          <w:rFonts w:ascii="바탕" w:eastAsia="바탕" w:hAnsi="바탕" w:hint="eastAsia"/>
+        </w:rPr>
+        <w:t>를</w:t>
+      </w:r>
+      <w:proofErr w:type="spellEnd"/>
+      <w:r>
+        <w:rPr>
+          <w:rFonts w:ascii="바탕" w:eastAsia="바탕" w:hAnsi="바탕" w:hint="eastAsia"/>
+        </w:rPr>
+        <w:t xml:space="preserve"> 읽어야 한다.</w:t>
       </w:r>
       <w:r>
         <w:rPr>
@@ -7641,7 +7978,7 @@
       <w:pPr>
         <w:wordWrap/>
         <w:spacing w:line="420" w:lineRule="atLeast"/>
-        <w:ind w:firstLineChars="350" w:firstLine="756"/>
+        <w:ind w:firstLineChars="350" w:firstLine="771"/>
         <w:rPr>
           <w:rFonts w:ascii="바탕" w:eastAsia="바탕" w:hAnsi="바탕"/>
           <w:b/>
@@ -7711,7 +8048,21 @@
         <w:rPr>
           <w:rFonts w:ascii="바탕" w:eastAsia="바탕" w:hAnsi="바탕" w:hint="eastAsia"/>
         </w:rPr>
-        <w:t>equest를 해석하는 단계이다.</w:t>
+        <w:t>equest</w:t>
+      </w:r>
+      <w:proofErr w:type="spellStart"/>
+      <w:r>
+        <w:rPr>
+          <w:rFonts w:ascii="바탕" w:eastAsia="바탕" w:hAnsi="바탕" w:hint="eastAsia"/>
+        </w:rPr>
+        <w:t>를</w:t>
+      </w:r>
+      <w:proofErr w:type="spellEnd"/>
+      <w:r>
+        <w:rPr>
+          <w:rFonts w:ascii="바탕" w:eastAsia="바탕" w:hAnsi="바탕" w:hint="eastAsia"/>
+        </w:rPr>
+        <w:t xml:space="preserve"> 해석하는 단계이다.</w:t>
       </w:r>
       <w:r>
         <w:rPr>
@@ -7777,7 +8128,15 @@
         <w:rPr>
           <w:rFonts w:ascii="바탕" w:eastAsia="바탕" w:hAnsi="바탕" w:hint="eastAsia"/>
         </w:rPr>
-        <w:t>에 포함된 정보는 어떤 것들이 있는지 판단한다.</w:t>
+        <w:t xml:space="preserve">에 포함된 정보는 </w:t>
+      </w:r>
+      <w:bookmarkStart w:id="7" w:name="_GoBack"/>
+      <w:bookmarkEnd w:id="7"/>
+      <w:r>
+        <w:rPr>
+          <w:rFonts w:ascii="바탕" w:eastAsia="바탕" w:hAnsi="바탕" w:hint="eastAsia"/>
+        </w:rPr>
+        <w:t>어떤 것들이 있는지 판단한다.</w:t>
       </w:r>
       <w:r>
         <w:rPr>
@@ -7815,11 +8174,19 @@
         </w:rPr>
         <w:t>equest</w:t>
       </w:r>
-      <w:r>
-        <w:rPr>
-          <w:rFonts w:ascii="바탕" w:eastAsia="바탕" w:hAnsi="바탕" w:hint="eastAsia"/>
-        </w:rPr>
-        <w:t>를 보냈다면 뒤의 단계를 거치지 않고, 바로</w:t>
+      <w:proofErr w:type="spellStart"/>
+      <w:r>
+        <w:rPr>
+          <w:rFonts w:ascii="바탕" w:eastAsia="바탕" w:hAnsi="바탕" w:hint="eastAsia"/>
+        </w:rPr>
+        <w:t>를</w:t>
+      </w:r>
+      <w:proofErr w:type="spellEnd"/>
+      <w:r>
+        <w:rPr>
+          <w:rFonts w:ascii="바탕" w:eastAsia="바탕" w:hAnsi="바탕" w:hint="eastAsia"/>
+        </w:rPr>
+        <w:t xml:space="preserve"> 보냈다면 뒤의 단계를 거치지 않고, 바로</w:t>
       </w:r>
       <w:r>
         <w:rPr>
@@ -7838,7 +8205,7 @@
       <w:pPr>
         <w:wordWrap/>
         <w:spacing w:line="420" w:lineRule="atLeast"/>
-        <w:ind w:firstLineChars="350" w:firstLine="756"/>
+        <w:ind w:firstLineChars="350" w:firstLine="771"/>
         <w:rPr>
           <w:rFonts w:ascii="바탕" w:eastAsia="바탕" w:hAnsi="바탕"/>
           <w:b/>
@@ -7947,7 +8314,7 @@
       <w:pPr>
         <w:wordWrap/>
         <w:spacing w:line="420" w:lineRule="atLeast"/>
-        <w:ind w:firstLineChars="350" w:firstLine="756"/>
+        <w:ind w:firstLineChars="350" w:firstLine="771"/>
         <w:rPr>
           <w:rFonts w:ascii="바탕" w:eastAsia="바탕" w:hAnsi="바탕"/>
           <w:b/>
@@ -8276,14 +8643,28 @@
         <w:rPr>
           <w:rFonts w:ascii="바탕" w:eastAsia="바탕" w:hAnsi="바탕" w:hint="eastAsia"/>
         </w:rPr>
-        <w:t>esponse를 내는 방식으로 처리된다.</w:t>
+        <w:t>esponse</w:t>
+      </w:r>
+      <w:proofErr w:type="spellStart"/>
+      <w:r>
+        <w:rPr>
+          <w:rFonts w:ascii="바탕" w:eastAsia="바탕" w:hAnsi="바탕" w:hint="eastAsia"/>
+        </w:rPr>
+        <w:t>를</w:t>
+      </w:r>
+      <w:proofErr w:type="spellEnd"/>
+      <w:r>
+        <w:rPr>
+          <w:rFonts w:ascii="바탕" w:eastAsia="바탕" w:hAnsi="바탕" w:hint="eastAsia"/>
+        </w:rPr>
+        <w:t xml:space="preserve"> 내는 방식으로 처리된다.</w:t>
       </w:r>
     </w:p>
     <w:p>
       <w:pPr>
         <w:wordWrap/>
         <w:spacing w:line="420" w:lineRule="atLeast"/>
-        <w:ind w:firstLineChars="350" w:firstLine="756"/>
+        <w:ind w:firstLineChars="350" w:firstLine="771"/>
         <w:rPr>
           <w:rFonts w:ascii="바탕" w:eastAsia="바탕" w:hAnsi="바탕"/>
           <w:b/>
@@ -8374,11 +8755,19 @@
         </w:rPr>
         <w:t>esponse</w:t>
       </w:r>
-      <w:r>
-        <w:rPr>
-          <w:rFonts w:ascii="바탕" w:eastAsia="바탕" w:hAnsi="바탕" w:hint="eastAsia"/>
-        </w:rPr>
-        <w:t>를 구성한다.</w:t>
+      <w:proofErr w:type="spellStart"/>
+      <w:r>
+        <w:rPr>
+          <w:rFonts w:ascii="바탕" w:eastAsia="바탕" w:hAnsi="바탕" w:hint="eastAsia"/>
+        </w:rPr>
+        <w:t>를</w:t>
+      </w:r>
+      <w:proofErr w:type="spellEnd"/>
+      <w:r>
+        <w:rPr>
+          <w:rFonts w:ascii="바탕" w:eastAsia="바탕" w:hAnsi="바탕" w:hint="eastAsia"/>
+        </w:rPr>
+        <w:t xml:space="preserve"> 구성한다.</w:t>
       </w:r>
       <w:r>
         <w:rPr>
@@ -8445,7 +8834,7 @@
       <w:pPr>
         <w:wordWrap/>
         <w:spacing w:line="420" w:lineRule="atLeast"/>
-        <w:ind w:firstLineChars="350" w:firstLine="756"/>
+        <w:ind w:firstLineChars="350" w:firstLine="771"/>
         <w:rPr>
           <w:rFonts w:ascii="바탕" w:eastAsia="바탕" w:hAnsi="바탕"/>
           <w:b/>
@@ -9021,11 +9410,19 @@
         </w:rPr>
         <w:t>hread</w:t>
       </w:r>
-      <w:r>
-        <w:rPr>
-          <w:rFonts w:ascii="바탕" w:eastAsia="바탕" w:hAnsi="바탕" w:hint="eastAsia"/>
-        </w:rPr>
-        <w:t xml:space="preserve">로서 해당 </w:t>
+      <w:proofErr w:type="spellStart"/>
+      <w:r>
+        <w:rPr>
+          <w:rFonts w:ascii="바탕" w:eastAsia="바탕" w:hAnsi="바탕" w:hint="eastAsia"/>
+        </w:rPr>
+        <w:t>로서</w:t>
+      </w:r>
+      <w:proofErr w:type="spellEnd"/>
+      <w:r>
+        <w:rPr>
+          <w:rFonts w:ascii="바탕" w:eastAsia="바탕" w:hAnsi="바탕" w:hint="eastAsia"/>
+        </w:rPr>
+        <w:t xml:space="preserve"> 해당 </w:t>
       </w:r>
       <w:r>
         <w:rPr>
@@ -9075,11 +9472,19 @@
         </w:rPr>
         <w:t>vent</w:t>
       </w:r>
-      <w:r>
-        <w:rPr>
-          <w:rFonts w:ascii="바탕" w:eastAsia="바탕" w:hAnsi="바탕" w:hint="eastAsia"/>
-        </w:rPr>
-        <w:t xml:space="preserve">를 하나씩 </w:t>
+      <w:proofErr w:type="spellStart"/>
+      <w:r>
+        <w:rPr>
+          <w:rFonts w:ascii="바탕" w:eastAsia="바탕" w:hAnsi="바탕" w:hint="eastAsia"/>
+        </w:rPr>
+        <w:t>를</w:t>
+      </w:r>
+      <w:proofErr w:type="spellEnd"/>
+      <w:r>
+        <w:rPr>
+          <w:rFonts w:ascii="바탕" w:eastAsia="바탕" w:hAnsi="바탕" w:hint="eastAsia"/>
+        </w:rPr>
+        <w:t xml:space="preserve"> 하나씩 </w:t>
       </w:r>
       <w:r>
         <w:rPr>
@@ -9147,11 +9552,19 @@
         </w:rPr>
         <w:t>vent</w:t>
       </w:r>
-      <w:r>
-        <w:rPr>
-          <w:rFonts w:ascii="바탕" w:eastAsia="바탕" w:hAnsi="바탕" w:hint="eastAsia"/>
-        </w:rPr>
-        <w:t xml:space="preserve">를 잠시 미루고, </w:t>
+      <w:proofErr w:type="spellStart"/>
+      <w:r>
+        <w:rPr>
+          <w:rFonts w:ascii="바탕" w:eastAsia="바탕" w:hAnsi="바탕" w:hint="eastAsia"/>
+        </w:rPr>
+        <w:t>를</w:t>
+      </w:r>
+      <w:proofErr w:type="spellEnd"/>
+      <w:r>
+        <w:rPr>
+          <w:rFonts w:ascii="바탕" w:eastAsia="바탕" w:hAnsi="바탕" w:hint="eastAsia"/>
+        </w:rPr>
+        <w:t xml:space="preserve"> 잠시 미루고, </w:t>
       </w:r>
       <w:r>
         <w:rPr>
@@ -9183,11 +9596,19 @@
         </w:rPr>
         <w:t>vent</w:t>
       </w:r>
-      <w:r>
-        <w:rPr>
-          <w:rFonts w:ascii="바탕" w:eastAsia="바탕" w:hAnsi="바탕" w:hint="eastAsia"/>
-        </w:rPr>
-        <w:t xml:space="preserve">를 </w:t>
+      <w:proofErr w:type="spellStart"/>
+      <w:r>
+        <w:rPr>
+          <w:rFonts w:ascii="바탕" w:eastAsia="바탕" w:hAnsi="바탕" w:hint="eastAsia"/>
+        </w:rPr>
+        <w:t>를</w:t>
+      </w:r>
+      <w:proofErr w:type="spellEnd"/>
+      <w:r>
+        <w:rPr>
+          <w:rFonts w:ascii="바탕" w:eastAsia="바탕" w:hAnsi="바탕" w:hint="eastAsia"/>
+        </w:rPr>
+        <w:t xml:space="preserve"> </w:t>
       </w:r>
       <w:r>
         <w:rPr>
@@ -9241,7 +9662,21 @@
         <w:rPr>
           <w:rFonts w:ascii="바탕" w:eastAsia="바탕" w:hAnsi="바탕" w:hint="eastAsia"/>
         </w:rPr>
-        <w:t>hread를 모은 집합이다.</w:t>
+        <w:t>hread</w:t>
+      </w:r>
+      <w:proofErr w:type="spellStart"/>
+      <w:r>
+        <w:rPr>
+          <w:rFonts w:ascii="바탕" w:eastAsia="바탕" w:hAnsi="바탕" w:hint="eastAsia"/>
+        </w:rPr>
+        <w:t>를</w:t>
+      </w:r>
+      <w:proofErr w:type="spellEnd"/>
+      <w:r>
+        <w:rPr>
+          <w:rFonts w:ascii="바탕" w:eastAsia="바탕" w:hAnsi="바탕" w:hint="eastAsia"/>
+        </w:rPr>
+        <w:t xml:space="preserve"> 모은 집합이다.</w:t>
       </w:r>
       <w:r>
         <w:rPr>
@@ -9303,11 +9738,19 @@
         </w:rPr>
         <w:t>hread</w:t>
       </w:r>
-      <w:r>
-        <w:rPr>
-          <w:rFonts w:ascii="바탕" w:eastAsia="바탕" w:hAnsi="바탕" w:hint="eastAsia"/>
-        </w:rPr>
-        <w:t xml:space="preserve">를 바로 가져다가 쓸 수 있도록 </w:t>
+      <w:proofErr w:type="spellStart"/>
+      <w:r>
+        <w:rPr>
+          <w:rFonts w:ascii="바탕" w:eastAsia="바탕" w:hAnsi="바탕" w:hint="eastAsia"/>
+        </w:rPr>
+        <w:t>를</w:t>
+      </w:r>
+      <w:proofErr w:type="spellEnd"/>
+      <w:r>
+        <w:rPr>
+          <w:rFonts w:ascii="바탕" w:eastAsia="바탕" w:hAnsi="바탕" w:hint="eastAsia"/>
+        </w:rPr>
+        <w:t xml:space="preserve"> 바로 가져다가 쓸 수 있도록 </w:t>
       </w:r>
       <w:r>
         <w:rPr>
@@ -9374,7 +9817,21 @@
         <w:rPr>
           <w:rFonts w:ascii="바탕" w:eastAsia="바탕" w:hAnsi="바탕" w:hint="eastAsia"/>
         </w:rPr>
-        <w:t xml:space="preserve">vent를 </w:t>
+        <w:t>vent</w:t>
+      </w:r>
+      <w:proofErr w:type="spellStart"/>
+      <w:r>
+        <w:rPr>
+          <w:rFonts w:ascii="바탕" w:eastAsia="바탕" w:hAnsi="바탕" w:hint="eastAsia"/>
+        </w:rPr>
+        <w:t>를</w:t>
+      </w:r>
+      <w:proofErr w:type="spellEnd"/>
+      <w:r>
+        <w:rPr>
+          <w:rFonts w:ascii="바탕" w:eastAsia="바탕" w:hAnsi="바탕" w:hint="eastAsia"/>
+        </w:rPr>
+        <w:t xml:space="preserve"> </w:t>
       </w:r>
       <w:r>
         <w:rPr>
@@ -9766,6 +10223,7 @@
         </w:rPr>
         <w:t xml:space="preserve">8.1. </w:t>
       </w:r>
+      <w:proofErr w:type="spellStart"/>
       <w:r>
         <w:rPr>
           <w:rFonts w:ascii="바탕" w:eastAsia="바탕" w:hAnsi="바탕" w:hint="eastAsia"/>
@@ -9773,7 +10231,17 @@
           <w:sz w:val="22"/>
           <w:szCs w:val="20"/>
         </w:rPr>
-        <w:t xml:space="preserve">Input/Output </w:t>
+        <w:t>Input/Output</w:t>
+      </w:r>
+      <w:proofErr w:type="spellEnd"/>
+      <w:r>
+        <w:rPr>
+          <w:rFonts w:ascii="바탕" w:eastAsia="바탕" w:hAnsi="바탕" w:hint="eastAsia"/>
+          <w:b/>
+          <w:sz w:val="22"/>
+          <w:szCs w:val="20"/>
+        </w:rPr>
+        <w:t xml:space="preserve"> </w:t>
       </w:r>
       <w:r>
         <w:rPr>
@@ -9963,11 +10431,19 @@
         </w:rPr>
         <w:t xml:space="preserve">200 OK, </w:t>
       </w:r>
-      <w:r>
-        <w:rPr>
-          <w:rFonts w:ascii="바탕" w:eastAsia="바탕" w:hAnsi="바탕" w:hint="eastAsia"/>
-        </w:rPr>
-        <w:t xml:space="preserve">파싱할 수 없는 요청의 경우 </w:t>
+      <w:proofErr w:type="spellStart"/>
+      <w:r>
+        <w:rPr>
+          <w:rFonts w:ascii="바탕" w:eastAsia="바탕" w:hAnsi="바탕" w:hint="eastAsia"/>
+        </w:rPr>
+        <w:t>파싱할</w:t>
+      </w:r>
+      <w:proofErr w:type="spellEnd"/>
+      <w:r>
+        <w:rPr>
+          <w:rFonts w:ascii="바탕" w:eastAsia="바탕" w:hAnsi="바탕" w:hint="eastAsia"/>
+        </w:rPr>
+        <w:t xml:space="preserve"> 수 없는 요청의 경우 </w:t>
       </w:r>
       <w:r>
         <w:rPr>
@@ -10148,12 +10624,14 @@
         </w:rPr>
         <w:t xml:space="preserve">모듈에서 클라이언트가 들어왔다는 것을 인지하면 해당 요청을 </w:t>
       </w:r>
+      <w:proofErr w:type="spellStart"/>
       <w:r>
         <w:rPr>
           <w:rFonts w:ascii="바탕" w:eastAsia="바탕" w:hAnsi="바탕"/>
         </w:rPr>
         <w:t>HTTPParser</w:t>
       </w:r>
+      <w:proofErr w:type="spellEnd"/>
       <w:r>
         <w:rPr>
           <w:rFonts w:ascii="바탕" w:eastAsia="바탕" w:hAnsi="바탕" w:hint="eastAsia"/>
@@ -10182,14 +10660,30 @@
         <w:rPr>
           <w:rFonts w:ascii="바탕" w:eastAsia="바탕" w:hAnsi="바탕" w:hint="eastAsia"/>
         </w:rPr>
-        <w:t xml:space="preserve">vent를 구성하여 </w:t>
-      </w:r>
+        <w:t>vent</w:t>
+      </w:r>
+      <w:proofErr w:type="spellStart"/>
+      <w:r>
+        <w:rPr>
+          <w:rFonts w:ascii="바탕" w:eastAsia="바탕" w:hAnsi="바탕" w:hint="eastAsia"/>
+        </w:rPr>
+        <w:t>를</w:t>
+      </w:r>
+      <w:proofErr w:type="spellEnd"/>
+      <w:r>
+        <w:rPr>
+          <w:rFonts w:ascii="바탕" w:eastAsia="바탕" w:hAnsi="바탕" w:hint="eastAsia"/>
+        </w:rPr>
+        <w:t xml:space="preserve"> 구성하여 </w:t>
+      </w:r>
+      <w:proofErr w:type="spellStart"/>
       <w:r>
         <w:rPr>
           <w:rFonts w:ascii="바탕" w:eastAsia="바탕" w:hAnsi="바탕"/>
         </w:rPr>
         <w:t>EventQueue</w:t>
       </w:r>
+      <w:proofErr w:type="spellEnd"/>
       <w:r>
         <w:rPr>
           <w:rFonts w:ascii="바탕" w:eastAsia="바탕" w:hAnsi="바탕" w:hint="eastAsia"/>
@@ -10248,7 +10742,14 @@
         <w:rPr>
           <w:rFonts w:ascii="바탕" w:eastAsia="바탕" w:hAnsi="바탕" w:hint="eastAsia"/>
         </w:rPr>
-        <w:t>가 없다면 EventQueu</w:t>
+        <w:t xml:space="preserve">가 없다면 </w:t>
+      </w:r>
+      <w:proofErr w:type="spellStart"/>
+      <w:r>
+        <w:rPr>
+          <w:rFonts w:ascii="바탕" w:eastAsia="바탕" w:hAnsi="바탕" w:hint="eastAsia"/>
+        </w:rPr>
+        <w:t>EventQueu</w:t>
       </w:r>
       <w:r>
         <w:rPr>
@@ -10256,6 +10757,7 @@
         </w:rPr>
         <w:t>e</w:t>
       </w:r>
+      <w:proofErr w:type="spellEnd"/>
       <w:r>
         <w:rPr>
           <w:rFonts w:ascii="바탕" w:eastAsia="바탕" w:hAnsi="바탕" w:hint="eastAsia"/>
@@ -10274,11 +10776,19 @@
         </w:rPr>
         <w:t>vent</w:t>
       </w:r>
-      <w:r>
-        <w:rPr>
-          <w:rFonts w:ascii="바탕" w:eastAsia="바탕" w:hAnsi="바탕" w:hint="eastAsia"/>
-        </w:rPr>
-        <w:t xml:space="preserve">를 </w:t>
+      <w:proofErr w:type="spellStart"/>
+      <w:r>
+        <w:rPr>
+          <w:rFonts w:ascii="바탕" w:eastAsia="바탕" w:hAnsi="바탕" w:hint="eastAsia"/>
+        </w:rPr>
+        <w:t>를</w:t>
+      </w:r>
+      <w:proofErr w:type="spellEnd"/>
+      <w:r>
+        <w:rPr>
+          <w:rFonts w:ascii="바탕" w:eastAsia="바탕" w:hAnsi="바탕" w:hint="eastAsia"/>
+        </w:rPr>
+        <w:t xml:space="preserve"> </w:t>
       </w:r>
       <w:r>
         <w:rPr>
@@ -10298,6 +10808,7 @@
         </w:rPr>
         <w:t xml:space="preserve">하여 </w:t>
       </w:r>
+      <w:proofErr w:type="spellStart"/>
       <w:r>
         <w:rPr>
           <w:rFonts w:ascii="바탕" w:eastAsia="바탕" w:hAnsi="바탕"/>
@@ -10308,7 +10819,14 @@
         <w:rPr>
           <w:rFonts w:ascii="바탕" w:eastAsia="바탕" w:hAnsi="바탕" w:hint="eastAsia"/>
         </w:rPr>
-        <w:t>으로 넘겨준다.</w:t>
+        <w:t>으로</w:t>
+      </w:r>
+      <w:proofErr w:type="spellEnd"/>
+      <w:r>
+        <w:rPr>
+          <w:rFonts w:ascii="바탕" w:eastAsia="바탕" w:hAnsi="바탕" w:hint="eastAsia"/>
+        </w:rPr>
+        <w:t xml:space="preserve"> 넘겨준다.</w:t>
       </w:r>
       <w:r>
         <w:rPr>
@@ -10316,11 +10834,19 @@
         </w:rPr>
         <w:t xml:space="preserve"> Event</w:t>
       </w:r>
-      <w:r>
-        <w:rPr>
-          <w:rFonts w:ascii="바탕" w:eastAsia="바탕" w:hAnsi="바탕" w:hint="eastAsia"/>
-        </w:rPr>
-        <w:t>를 처리하면서 I/O</w:t>
+      <w:proofErr w:type="spellStart"/>
+      <w:r>
+        <w:rPr>
+          <w:rFonts w:ascii="바탕" w:eastAsia="바탕" w:hAnsi="바탕" w:hint="eastAsia"/>
+        </w:rPr>
+        <w:t>를</w:t>
+      </w:r>
+      <w:proofErr w:type="spellEnd"/>
+      <w:r>
+        <w:rPr>
+          <w:rFonts w:ascii="바탕" w:eastAsia="바탕" w:hAnsi="바탕" w:hint="eastAsia"/>
+        </w:rPr>
+        <w:t xml:space="preserve"> 처리하면서 I/O</w:t>
       </w:r>
       <w:r>
         <w:rPr>
@@ -10334,11 +10860,19 @@
         </w:rPr>
         <w:t xml:space="preserve">작업이 필요하다면 </w:t>
       </w:r>
-      <w:r>
-        <w:rPr>
-          <w:rFonts w:ascii="바탕" w:eastAsia="바탕" w:hAnsi="바탕" w:hint="eastAsia"/>
-        </w:rPr>
-        <w:t xml:space="preserve">ThreadPool에서 일을 하지 않는 </w:t>
+      <w:proofErr w:type="spellStart"/>
+      <w:r>
+        <w:rPr>
+          <w:rFonts w:ascii="바탕" w:eastAsia="바탕" w:hAnsi="바탕" w:hint="eastAsia"/>
+        </w:rPr>
+        <w:t>ThreadPool</w:t>
+      </w:r>
+      <w:proofErr w:type="spellEnd"/>
+      <w:r>
+        <w:rPr>
+          <w:rFonts w:ascii="바탕" w:eastAsia="바탕" w:hAnsi="바탕" w:hint="eastAsia"/>
+        </w:rPr>
+        <w:t xml:space="preserve">에서 일을 하지 않는 </w:t>
       </w:r>
       <w:r>
         <w:rPr>
@@ -10404,8 +10938,16 @@
         <w:rPr>
           <w:rFonts w:ascii="바탕" w:eastAsia="바탕" w:hAnsi="바탕"/>
         </w:rPr>
-        <w:t xml:space="preserve"> ThreadPool</w:t>
-      </w:r>
+        <w:t xml:space="preserve"> </w:t>
+      </w:r>
+      <w:proofErr w:type="spellStart"/>
+      <w:r>
+        <w:rPr>
+          <w:rFonts w:ascii="바탕" w:eastAsia="바탕" w:hAnsi="바탕"/>
+        </w:rPr>
+        <w:t>ThreadPool</w:t>
+      </w:r>
+      <w:proofErr w:type="spellEnd"/>
       <w:r>
         <w:rPr>
           <w:rFonts w:ascii="바탕" w:eastAsia="바탕" w:hAnsi="바탕" w:hint="eastAsia"/>
@@ -10448,18 +10990,28 @@
         </w:rPr>
         <w:t>vent</w:t>
       </w:r>
-      <w:r>
-        <w:rPr>
-          <w:rFonts w:ascii="바탕" w:eastAsia="바탕" w:hAnsi="바탕" w:hint="eastAsia"/>
-        </w:rPr>
-        <w:t xml:space="preserve">를 생성하여 </w:t>
-      </w:r>
+      <w:proofErr w:type="spellStart"/>
+      <w:r>
+        <w:rPr>
+          <w:rFonts w:ascii="바탕" w:eastAsia="바탕" w:hAnsi="바탕" w:hint="eastAsia"/>
+        </w:rPr>
+        <w:t>를</w:t>
+      </w:r>
+      <w:proofErr w:type="spellEnd"/>
+      <w:r>
+        <w:rPr>
+          <w:rFonts w:ascii="바탕" w:eastAsia="바탕" w:hAnsi="바탕" w:hint="eastAsia"/>
+        </w:rPr>
+        <w:t xml:space="preserve"> 생성하여 </w:t>
+      </w:r>
+      <w:proofErr w:type="spellStart"/>
       <w:r>
         <w:rPr>
           <w:rFonts w:ascii="바탕" w:eastAsia="바탕" w:hAnsi="바탕"/>
         </w:rPr>
         <w:t>EventQueue</w:t>
       </w:r>
+      <w:proofErr w:type="spellEnd"/>
       <w:r>
         <w:rPr>
           <w:rFonts w:ascii="바탕" w:eastAsia="바탕" w:hAnsi="바탕" w:hint="eastAsia"/>
@@ -10581,7 +11133,7 @@
       <w:pPr>
         <w:wordWrap/>
         <w:spacing w:line="420" w:lineRule="atLeast"/>
-        <w:ind w:left="799" w:firstLineChars="100" w:firstLine="196"/>
+        <w:ind w:left="799" w:firstLineChars="100" w:firstLine="200"/>
         <w:rPr>
           <w:rFonts w:ascii="바탕" w:eastAsia="바탕" w:hAnsi="바탕"/>
         </w:rPr>
@@ -10671,7 +11223,7 @@
       <w:pPr>
         <w:wordWrap/>
         <w:spacing w:line="420" w:lineRule="atLeast"/>
-        <w:ind w:left="799" w:firstLineChars="100" w:firstLine="196"/>
+        <w:ind w:left="799" w:firstLineChars="100" w:firstLine="200"/>
         <w:rPr>
           <w:rFonts w:ascii="바탕" w:eastAsia="바탕" w:hAnsi="바탕"/>
         </w:rPr>
@@ -10718,7 +11270,21 @@
         <w:rPr>
           <w:rFonts w:ascii="바탕" w:eastAsia="바탕" w:hAnsi="바탕" w:hint="eastAsia"/>
         </w:rPr>
-        <w:t>대해 파서가 해석한</w:t>
+        <w:t xml:space="preserve">대해 </w:t>
+      </w:r>
+      <w:proofErr w:type="spellStart"/>
+      <w:r>
+        <w:rPr>
+          <w:rFonts w:ascii="바탕" w:eastAsia="바탕" w:hAnsi="바탕" w:hint="eastAsia"/>
+        </w:rPr>
+        <w:t>파서가</w:t>
+      </w:r>
+      <w:proofErr w:type="spellEnd"/>
+      <w:r>
+        <w:rPr>
+          <w:rFonts w:ascii="바탕" w:eastAsia="바탕" w:hAnsi="바탕" w:hint="eastAsia"/>
+        </w:rPr>
+        <w:t xml:space="preserve"> 해석한</w:t>
       </w:r>
       <w:r>
         <w:rPr>
@@ -10761,7 +11327,7 @@
       <w:pPr>
         <w:wordWrap/>
         <w:spacing w:line="420" w:lineRule="atLeast"/>
-        <w:ind w:left="799" w:firstLineChars="100" w:firstLine="196"/>
+        <w:ind w:left="799" w:firstLineChars="100" w:firstLine="200"/>
         <w:rPr>
           <w:rFonts w:ascii="바탕" w:eastAsia="바탕" w:hAnsi="바탕"/>
         </w:rPr>
@@ -10817,11 +11383,19 @@
         </w:rPr>
         <w:t>ueue</w:t>
       </w:r>
-      <w:r>
-        <w:rPr>
-          <w:rFonts w:ascii="바탕" w:eastAsia="바탕" w:hAnsi="바탕" w:hint="eastAsia"/>
-        </w:rPr>
-        <w:t>를 구현한</w:t>
+      <w:proofErr w:type="spellStart"/>
+      <w:r>
+        <w:rPr>
+          <w:rFonts w:ascii="바탕" w:eastAsia="바탕" w:hAnsi="바탕" w:hint="eastAsia"/>
+        </w:rPr>
+        <w:t>를</w:t>
+      </w:r>
+      <w:proofErr w:type="spellEnd"/>
+      <w:r>
+        <w:rPr>
+          <w:rFonts w:ascii="바탕" w:eastAsia="바탕" w:hAnsi="바탕" w:hint="eastAsia"/>
+        </w:rPr>
+        <w:t xml:space="preserve"> 구현한</w:t>
       </w:r>
       <w:r>
         <w:rPr>
@@ -10889,7 +11463,7 @@
       <w:pPr>
         <w:wordWrap/>
         <w:spacing w:line="420" w:lineRule="atLeast"/>
-        <w:ind w:left="799" w:firstLineChars="100" w:firstLine="196"/>
+        <w:ind w:left="799" w:firstLineChars="100" w:firstLine="200"/>
         <w:rPr>
           <w:rFonts w:ascii="바탕" w:eastAsia="바탕" w:hAnsi="바탕"/>
         </w:rPr>
@@ -10997,7 +11571,7 @@
       <w:pPr>
         <w:wordWrap/>
         <w:spacing w:line="420" w:lineRule="atLeast"/>
-        <w:ind w:left="799" w:firstLineChars="100" w:firstLine="196"/>
+        <w:ind w:left="799" w:firstLineChars="100" w:firstLine="200"/>
         <w:rPr>
           <w:rFonts w:ascii="바탕" w:eastAsia="바탕" w:hAnsi="바탕"/>
         </w:rPr>
@@ -11046,11 +11620,19 @@
         </w:rPr>
         <w:t>equest</w:t>
       </w:r>
-      <w:r>
-        <w:rPr>
-          <w:rFonts w:ascii="바탕" w:eastAsia="바탕" w:hAnsi="바탕" w:hint="eastAsia"/>
-        </w:rPr>
-        <w:t xml:space="preserve">를 바탕으로 </w:t>
+      <w:proofErr w:type="spellStart"/>
+      <w:r>
+        <w:rPr>
+          <w:rFonts w:ascii="바탕" w:eastAsia="바탕" w:hAnsi="바탕" w:hint="eastAsia"/>
+        </w:rPr>
+        <w:t>를</w:t>
+      </w:r>
+      <w:proofErr w:type="spellEnd"/>
+      <w:r>
+        <w:rPr>
+          <w:rFonts w:ascii="바탕" w:eastAsia="바탕" w:hAnsi="바탕" w:hint="eastAsia"/>
+        </w:rPr>
+        <w:t xml:space="preserve"> 바탕으로 </w:t>
       </w:r>
       <w:r>
         <w:rPr>
@@ -11082,11 +11664,19 @@
         </w:rPr>
         <w:t>eader</w:t>
       </w:r>
-      <w:r>
-        <w:rPr>
-          <w:rFonts w:ascii="바탕" w:eastAsia="바탕" w:hAnsi="바탕" w:hint="eastAsia"/>
-        </w:rPr>
-        <w:t xml:space="preserve">를 해석하는 역할을 </w:t>
+      <w:proofErr w:type="spellStart"/>
+      <w:r>
+        <w:rPr>
+          <w:rFonts w:ascii="바탕" w:eastAsia="바탕" w:hAnsi="바탕" w:hint="eastAsia"/>
+        </w:rPr>
+        <w:t>를</w:t>
+      </w:r>
+      <w:proofErr w:type="spellEnd"/>
+      <w:r>
+        <w:rPr>
+          <w:rFonts w:ascii="바탕" w:eastAsia="바탕" w:hAnsi="바탕" w:hint="eastAsia"/>
+        </w:rPr>
+        <w:t xml:space="preserve"> 해석하는 역할을 </w:t>
       </w:r>
       <w:r>
         <w:rPr>
@@ -11105,7 +11695,7 @@
       <w:pPr>
         <w:wordWrap/>
         <w:spacing w:line="420" w:lineRule="atLeast"/>
-        <w:ind w:left="799" w:firstLineChars="100" w:firstLine="196"/>
+        <w:ind w:left="799" w:firstLineChars="100" w:firstLine="200"/>
         <w:rPr>
           <w:rFonts w:ascii="바탕" w:eastAsia="바탕" w:hAnsi="바탕"/>
         </w:rPr>
@@ -11516,7 +12106,21 @@
         <w:rPr>
           <w:rFonts w:ascii="바탕" w:eastAsia="바탕" w:hAnsi="바탕" w:hint="eastAsia"/>
         </w:rPr>
-        <w:t xml:space="preserve">새로운 클라이언트가 엑세스를 시작하면 module 내의 </w:t>
+        <w:t xml:space="preserve">새로운 클라이언트가 </w:t>
+      </w:r>
+      <w:proofErr w:type="spellStart"/>
+      <w:r>
+        <w:rPr>
+          <w:rFonts w:ascii="바탕" w:eastAsia="바탕" w:hAnsi="바탕" w:hint="eastAsia"/>
+        </w:rPr>
+        <w:t>엑세스를</w:t>
+      </w:r>
+      <w:proofErr w:type="spellEnd"/>
+      <w:r>
+        <w:rPr>
+          <w:rFonts w:ascii="바탕" w:eastAsia="바탕" w:hAnsi="바탕" w:hint="eastAsia"/>
+        </w:rPr>
+        <w:t xml:space="preserve"> 시작하면 module 내의 </w:t>
       </w:r>
       <w:r>
         <w:rPr>
@@ -11564,8 +12168,23 @@
         <w:rPr>
           <w:rFonts w:ascii="바탕" w:eastAsia="바탕" w:hAnsi="바탕" w:hint="eastAsia"/>
         </w:rPr>
-        <w:t xml:space="preserve">request를 </w:t>
-      </w:r>
+        <w:t>request</w:t>
+      </w:r>
+      <w:proofErr w:type="spellStart"/>
+      <w:r>
+        <w:rPr>
+          <w:rFonts w:ascii="바탕" w:eastAsia="바탕" w:hAnsi="바탕" w:hint="eastAsia"/>
+        </w:rPr>
+        <w:t>를</w:t>
+      </w:r>
+      <w:proofErr w:type="spellEnd"/>
+      <w:r>
+        <w:rPr>
+          <w:rFonts w:ascii="바탕" w:eastAsia="바탕" w:hAnsi="바탕" w:hint="eastAsia"/>
+        </w:rPr>
+        <w:t xml:space="preserve"> </w:t>
+      </w:r>
+      <w:proofErr w:type="spellStart"/>
       <w:r>
         <w:rPr>
           <w:rFonts w:ascii="바탕" w:eastAsia="바탕" w:hAnsi="바탕"/>
@@ -11576,7 +12195,14 @@
         <w:rPr>
           <w:rFonts w:ascii="바탕" w:eastAsia="바탕" w:hAnsi="바탕" w:hint="eastAsia"/>
         </w:rPr>
-        <w:t xml:space="preserve">를 통해 </w:t>
+        <w:t>를</w:t>
+      </w:r>
+      <w:proofErr w:type="spellEnd"/>
+      <w:r>
+        <w:rPr>
+          <w:rFonts w:ascii="바탕" w:eastAsia="바탕" w:hAnsi="바탕" w:hint="eastAsia"/>
+        </w:rPr>
+        <w:t xml:space="preserve"> 통해 </w:t>
       </w:r>
       <w:r>
         <w:rPr>
@@ -11600,7 +12226,14 @@
         <w:rPr>
           <w:rFonts w:ascii="바탕" w:eastAsia="바탕" w:hAnsi="바탕" w:hint="eastAsia"/>
         </w:rPr>
-        <w:t>그리고 그 정보를 EventQu</w:t>
+        <w:t xml:space="preserve">그리고 그 정보를 </w:t>
+      </w:r>
+      <w:proofErr w:type="spellStart"/>
+      <w:r>
+        <w:rPr>
+          <w:rFonts w:ascii="바탕" w:eastAsia="바탕" w:hAnsi="바탕" w:hint="eastAsia"/>
+        </w:rPr>
+        <w:t>EventQu</w:t>
       </w:r>
       <w:r>
         <w:rPr>
@@ -11608,6 +12241,7 @@
         </w:rPr>
         <w:t>eue</w:t>
       </w:r>
+      <w:proofErr w:type="spellEnd"/>
       <w:r>
         <w:rPr>
           <w:rFonts w:ascii="바탕" w:eastAsia="바탕" w:hAnsi="바탕" w:hint="eastAsia"/>
@@ -11630,8 +12264,16 @@
         <w:rPr>
           <w:rFonts w:ascii="바탕" w:eastAsia="바탕" w:hAnsi="바탕"/>
         </w:rPr>
-        <w:t xml:space="preserve"> EventLoop</w:t>
-      </w:r>
+        <w:t xml:space="preserve"> </w:t>
+      </w:r>
+      <w:proofErr w:type="spellStart"/>
+      <w:r>
+        <w:rPr>
+          <w:rFonts w:ascii="바탕" w:eastAsia="바탕" w:hAnsi="바탕"/>
+        </w:rPr>
+        <w:t>EventLoop</w:t>
+      </w:r>
+      <w:proofErr w:type="spellEnd"/>
       <w:r>
         <w:rPr>
           <w:rFonts w:ascii="바탕" w:eastAsia="바탕" w:hAnsi="바탕" w:hint="eastAsia"/>
@@ -11726,13 +12368,27 @@
         <w:rPr>
           <w:rFonts w:ascii="바탕" w:eastAsia="바탕" w:hAnsi="바탕"/>
         </w:rPr>
-        <w:t xml:space="preserve"> aceess</w:t>
-      </w:r>
-      <w:r>
-        <w:rPr>
-          <w:rFonts w:ascii="바탕" w:eastAsia="바탕" w:hAnsi="바탕" w:hint="eastAsia"/>
-        </w:rPr>
-        <w:t>를 하기 전에,</w:t>
+        <w:t xml:space="preserve"> </w:t>
+      </w:r>
+      <w:proofErr w:type="spellStart"/>
+      <w:r>
+        <w:rPr>
+          <w:rFonts w:ascii="바탕" w:eastAsia="바탕" w:hAnsi="바탕"/>
+        </w:rPr>
+        <w:t>aceess</w:t>
+      </w:r>
+      <w:r>
+        <w:rPr>
+          <w:rFonts w:ascii="바탕" w:eastAsia="바탕" w:hAnsi="바탕" w:hint="eastAsia"/>
+        </w:rPr>
+        <w:t>를</w:t>
+      </w:r>
+      <w:proofErr w:type="spellEnd"/>
+      <w:r>
+        <w:rPr>
+          <w:rFonts w:ascii="바탕" w:eastAsia="바탕" w:hAnsi="바탕" w:hint="eastAsia"/>
+        </w:rPr>
+        <w:t xml:space="preserve"> 하기 전에,</w:t>
       </w:r>
       <w:r>
         <w:rPr>
@@ -11780,7 +12436,14 @@
         <w:rPr>
           <w:rFonts w:ascii="바탕" w:eastAsia="바탕" w:hAnsi="바탕" w:hint="eastAsia"/>
         </w:rPr>
-        <w:t xml:space="preserve">에 wrap해서 </w:t>
+        <w:t xml:space="preserve">에 </w:t>
+      </w:r>
+      <w:r>
+        <w:rPr>
+          <w:rFonts w:ascii="바탕" w:eastAsia="바탕" w:hAnsi="바탕" w:hint="eastAsia"/>
+        </w:rPr>
+        <w:lastRenderedPageBreak/>
+        <w:t xml:space="preserve">wrap해서 </w:t>
       </w:r>
       <w:r>
         <w:rPr>
@@ -11822,7 +12485,6 @@
         <w:rPr>
           <w:rFonts w:ascii="바탕" w:eastAsia="바탕" w:hAnsi="바탕"/>
         </w:rPr>
-        <w:lastRenderedPageBreak/>
         <w:t>access</w:t>
       </w:r>
       <w:r>
@@ -11836,7 +12498,7 @@
       <w:pPr>
         <w:wordWrap/>
         <w:spacing w:line="420" w:lineRule="atLeast"/>
-        <w:ind w:firstLineChars="250" w:firstLine="540"/>
+        <w:ind w:firstLineChars="250" w:firstLine="551"/>
         <w:rPr>
           <w:rFonts w:ascii="바탕" w:eastAsia="바탕" w:hAnsi="바탕"/>
           <w:b/>
@@ -12022,7 +12684,21 @@
         <w:rPr>
           <w:rFonts w:ascii="바탕" w:eastAsia="바탕" w:hAnsi="바탕" w:hint="eastAsia"/>
         </w:rPr>
-        <w:t xml:space="preserve">의 ServerSocket과 Socket, 그리고 </w:t>
+        <w:t xml:space="preserve">의 </w:t>
+      </w:r>
+      <w:proofErr w:type="spellStart"/>
+      <w:r>
+        <w:rPr>
+          <w:rFonts w:ascii="바탕" w:eastAsia="바탕" w:hAnsi="바탕" w:hint="eastAsia"/>
+        </w:rPr>
+        <w:t>ServerSocket</w:t>
+      </w:r>
+      <w:proofErr w:type="spellEnd"/>
+      <w:r>
+        <w:rPr>
+          <w:rFonts w:ascii="바탕" w:eastAsia="바탕" w:hAnsi="바탕" w:hint="eastAsia"/>
+        </w:rPr>
+        <w:t xml:space="preserve">과 Socket, 그리고 </w:t>
       </w:r>
       <w:r>
         <w:rPr>
@@ -12086,6 +12762,7 @@
         <w:rPr>
           <w:rFonts w:ascii="바탕" w:eastAsia="바탕" w:hAnsi="바탕"/>
           <w:b/>
+          <w:noProof/>
         </w:rPr>
         <w:drawing>
           <wp:inline distT="0" distB="0" distL="0" distR="0" wp14:anchorId="43706517" wp14:editId="4865F807">
@@ -12174,13 +12851,22 @@
         <w:rPr>
           <w:rFonts w:ascii="바탕" w:eastAsia="바탕" w:hAnsi="바탕"/>
         </w:rPr>
+        <w:lastRenderedPageBreak/>
         <w:t>Request</w:t>
       </w:r>
-      <w:r>
-        <w:rPr>
-          <w:rFonts w:ascii="바탕" w:eastAsia="바탕" w:hAnsi="바탕" w:hint="eastAsia"/>
-        </w:rPr>
-        <w:t>를 parse하는 parse method와 par</w:t>
+      <w:proofErr w:type="spellStart"/>
+      <w:r>
+        <w:rPr>
+          <w:rFonts w:ascii="바탕" w:eastAsia="바탕" w:hAnsi="바탕" w:hint="eastAsia"/>
+        </w:rPr>
+        <w:t>를</w:t>
+      </w:r>
+      <w:proofErr w:type="spellEnd"/>
+      <w:r>
+        <w:rPr>
+          <w:rFonts w:ascii="바탕" w:eastAsia="바탕" w:hAnsi="바탕" w:hint="eastAsia"/>
+        </w:rPr>
+        <w:t xml:space="preserve"> parse하는 parse method와 par</w:t>
       </w:r>
       <w:r>
         <w:rPr>
@@ -12192,20 +12878,35 @@
         <w:rPr>
           <w:rFonts w:ascii="바탕" w:eastAsia="바탕" w:hAnsi="바탕" w:hint="eastAsia"/>
         </w:rPr>
-        <w:t xml:space="preserve">한 request를 바탕으로 응답을 </w:t>
-      </w:r>
-      <w:r>
-        <w:rPr>
-          <w:rFonts w:ascii="바탕" w:eastAsia="바탕" w:hAnsi="바탕" w:hint="eastAsia"/>
-        </w:rPr>
-        <w:lastRenderedPageBreak/>
-        <w:t xml:space="preserve">생성하는 </w:t>
-      </w:r>
-      <w:r>
-        <w:rPr>
-          <w:rFonts w:ascii="바탕" w:eastAsia="바탕" w:hAnsi="바탕"/>
-        </w:rPr>
-        <w:t>makeResponse method</w:t>
+        <w:t>한 request</w:t>
+      </w:r>
+      <w:proofErr w:type="spellStart"/>
+      <w:r>
+        <w:rPr>
+          <w:rFonts w:ascii="바탕" w:eastAsia="바탕" w:hAnsi="바탕" w:hint="eastAsia"/>
+        </w:rPr>
+        <w:t>를</w:t>
+      </w:r>
+      <w:proofErr w:type="spellEnd"/>
+      <w:r>
+        <w:rPr>
+          <w:rFonts w:ascii="바탕" w:eastAsia="바탕" w:hAnsi="바탕" w:hint="eastAsia"/>
+        </w:rPr>
+        <w:t xml:space="preserve"> 바탕으로 응답을 생성하는 </w:t>
+      </w:r>
+      <w:proofErr w:type="spellStart"/>
+      <w:r>
+        <w:rPr>
+          <w:rFonts w:ascii="바탕" w:eastAsia="바탕" w:hAnsi="바탕"/>
+        </w:rPr>
+        <w:t>makeResponse</w:t>
+      </w:r>
+      <w:proofErr w:type="spellEnd"/>
+      <w:r>
+        <w:rPr>
+          <w:rFonts w:ascii="바탕" w:eastAsia="바탕" w:hAnsi="바탕"/>
+        </w:rPr>
+        <w:t xml:space="preserve"> method</w:t>
       </w:r>
       <w:r>
         <w:rPr>
@@ -12345,11 +13046,19 @@
         </w:rPr>
         <w:t>tion status</w:t>
       </w:r>
-      <w:r>
-        <w:rPr>
-          <w:rFonts w:ascii="바탕" w:eastAsia="바탕" w:hAnsi="바탕" w:hint="eastAsia"/>
-        </w:rPr>
-        <w:t xml:space="preserve">를 함께 저장하며, 지원하는 </w:t>
+      <w:proofErr w:type="spellStart"/>
+      <w:r>
+        <w:rPr>
+          <w:rFonts w:ascii="바탕" w:eastAsia="바탕" w:hAnsi="바탕" w:hint="eastAsia"/>
+        </w:rPr>
+        <w:t>를</w:t>
+      </w:r>
+      <w:proofErr w:type="spellEnd"/>
+      <w:r>
+        <w:rPr>
+          <w:rFonts w:ascii="바탕" w:eastAsia="바탕" w:hAnsi="바탕" w:hint="eastAsia"/>
+        </w:rPr>
+        <w:t xml:space="preserve"> 함께 저장하며, 지원하는 </w:t>
       </w:r>
       <w:r>
         <w:rPr>
@@ -12540,7 +13249,7 @@
         <w:spacing w:line="420" w:lineRule="atLeast"/>
         <w:jc w:val="center"/>
         <w:rPr>
-          <w:rFonts w:ascii="바탕" w:eastAsia="바탕" w:hAnsi="바탕" w:hint="eastAsia"/>
+          <w:rFonts w:ascii="바탕" w:eastAsia="바탕" w:hAnsi="바탕"/>
         </w:rPr>
       </w:pPr>
       <w:r>
@@ -12582,7 +13291,21 @@
         <w:rPr>
           <w:rFonts w:ascii="바탕" w:eastAsia="바탕" w:hAnsi="바탕" w:hint="eastAsia"/>
         </w:rPr>
-        <w:t xml:space="preserve">클라이언트의 요청에 대해 파서가 해석한 정보를 담고 있는 하나의 </w:t>
+        <w:t xml:space="preserve">클라이언트의 요청에 대해 </w:t>
+      </w:r>
+      <w:proofErr w:type="spellStart"/>
+      <w:r>
+        <w:rPr>
+          <w:rFonts w:ascii="바탕" w:eastAsia="바탕" w:hAnsi="바탕" w:hint="eastAsia"/>
+        </w:rPr>
+        <w:t>파서가</w:t>
+      </w:r>
+      <w:proofErr w:type="spellEnd"/>
+      <w:r>
+        <w:rPr>
+          <w:rFonts w:ascii="바탕" w:eastAsia="바탕" w:hAnsi="바탕" w:hint="eastAsia"/>
+        </w:rPr>
+        <w:t xml:space="preserve"> 해석한 정보를 담고 있는 하나의 </w:t>
       </w:r>
       <w:r>
         <w:rPr>
@@ -12662,11 +13385,19 @@
         </w:rPr>
         <w:t>file access</w:t>
       </w:r>
-      <w:r>
-        <w:rPr>
-          <w:rFonts w:ascii="바탕" w:eastAsia="바탕" w:hAnsi="바탕" w:hint="eastAsia"/>
-        </w:rPr>
-        <w:t>를 하는 blo</w:t>
+      <w:proofErr w:type="spellStart"/>
+      <w:r>
+        <w:rPr>
+          <w:rFonts w:ascii="바탕" w:eastAsia="바탕" w:hAnsi="바탕" w:hint="eastAsia"/>
+        </w:rPr>
+        <w:t>를</w:t>
+      </w:r>
+      <w:proofErr w:type="spellEnd"/>
+      <w:r>
+        <w:rPr>
+          <w:rFonts w:ascii="바탕" w:eastAsia="바탕" w:hAnsi="바탕" w:hint="eastAsia"/>
+        </w:rPr>
+        <w:t xml:space="preserve"> 하는 blo</w:t>
       </w:r>
       <w:r>
         <w:rPr>
@@ -12674,11 +13405,19 @@
         </w:rPr>
         <w:t>cking job</w:t>
       </w:r>
-      <w:r>
-        <w:rPr>
-          <w:rFonts w:ascii="바탕" w:eastAsia="바탕" w:hAnsi="바탕" w:hint="eastAsia"/>
-        </w:rPr>
-        <w:t>으로 세분화하였다.</w:t>
+      <w:proofErr w:type="spellStart"/>
+      <w:r>
+        <w:rPr>
+          <w:rFonts w:ascii="바탕" w:eastAsia="바탕" w:hAnsi="바탕" w:hint="eastAsia"/>
+        </w:rPr>
+        <w:t>으로</w:t>
+      </w:r>
+      <w:proofErr w:type="spellEnd"/>
+      <w:r>
+        <w:rPr>
+          <w:rFonts w:ascii="바탕" w:eastAsia="바탕" w:hAnsi="바탕" w:hint="eastAsia"/>
+        </w:rPr>
+        <w:t xml:space="preserve"> 세분화하였다.</w:t>
       </w:r>
       <w:r>
         <w:rPr>
@@ -12856,7 +13595,7 @@
         <w:spacing w:line="420" w:lineRule="atLeast"/>
         <w:jc w:val="center"/>
         <w:rPr>
-          <w:rFonts w:ascii="바탕" w:eastAsia="바탕" w:hAnsi="바탕" w:hint="eastAsia"/>
+          <w:rFonts w:ascii="바탕" w:eastAsia="바탕" w:hAnsi="바탕"/>
           <w:b w:val="0"/>
         </w:rPr>
       </w:pPr>
@@ -12899,6 +13638,7 @@
         <w:rPr>
           <w:rFonts w:ascii="바탕" w:eastAsia="바탕" w:hAnsi="바탕" w:hint="eastAsia"/>
         </w:rPr>
+        <w:lastRenderedPageBreak/>
         <w:t xml:space="preserve">Event들을 보관하는 </w:t>
       </w:r>
       <w:r>
@@ -12907,11 +13647,19 @@
         </w:rPr>
         <w:t>queue</w:t>
       </w:r>
-      <w:r>
-        <w:rPr>
-          <w:rFonts w:ascii="바탕" w:eastAsia="바탕" w:hAnsi="바탕" w:hint="eastAsia"/>
-        </w:rPr>
-        <w:t>를 구현한 모듈이다.</w:t>
+      <w:proofErr w:type="spellStart"/>
+      <w:r>
+        <w:rPr>
+          <w:rFonts w:ascii="바탕" w:eastAsia="바탕" w:hAnsi="바탕" w:hint="eastAsia"/>
+        </w:rPr>
+        <w:t>를</w:t>
+      </w:r>
+      <w:proofErr w:type="spellEnd"/>
+      <w:r>
+        <w:rPr>
+          <w:rFonts w:ascii="바탕" w:eastAsia="바탕" w:hAnsi="바탕" w:hint="eastAsia"/>
+        </w:rPr>
+        <w:t xml:space="preserve"> 구현한 모듈이다.</w:t>
       </w:r>
       <w:r>
         <w:rPr>
@@ -12941,14 +13689,7 @@
         <w:rPr>
           <w:rFonts w:ascii="바탕" w:eastAsia="바탕" w:hAnsi="바탕"/>
         </w:rPr>
-        <w:t xml:space="preserve">enqueue, </w:t>
-      </w:r>
-      <w:r>
-        <w:rPr>
-          <w:rFonts w:ascii="바탕" w:eastAsia="바탕" w:hAnsi="바탕"/>
-        </w:rPr>
-        <w:lastRenderedPageBreak/>
-        <w:t xml:space="preserve">dequeue </w:t>
+        <w:t xml:space="preserve">enqueue, dequeue </w:t>
       </w:r>
       <w:r>
         <w:rPr>
@@ -12960,7 +13701,21 @@
         <w:rPr>
           <w:rFonts w:ascii="바탕" w:eastAsia="바탕" w:hAnsi="바탕" w:hint="eastAsia"/>
         </w:rPr>
-        <w:t xml:space="preserve"> 그 외에 numTask method는 event qu</w:t>
+        <w:t xml:space="preserve"> 그 외에 </w:t>
+      </w:r>
+      <w:proofErr w:type="spellStart"/>
+      <w:r>
+        <w:rPr>
+          <w:rFonts w:ascii="바탕" w:eastAsia="바탕" w:hAnsi="바탕" w:hint="eastAsia"/>
+        </w:rPr>
+        <w:t>numTask</w:t>
+      </w:r>
+      <w:proofErr w:type="spellEnd"/>
+      <w:r>
+        <w:rPr>
+          <w:rFonts w:ascii="바탕" w:eastAsia="바탕" w:hAnsi="바탕" w:hint="eastAsia"/>
+        </w:rPr>
+        <w:t xml:space="preserve"> method는 event qu</w:t>
       </w:r>
       <w:r>
         <w:rPr>
@@ -13040,11 +13795,19 @@
         </w:rPr>
         <w:t>method</w:t>
       </w:r>
-      <w:r>
-        <w:rPr>
-          <w:rFonts w:ascii="바탕" w:eastAsia="바탕" w:hAnsi="바탕" w:hint="eastAsia"/>
-        </w:rPr>
-        <w:t>를 구현하였다.</w:t>
+      <w:proofErr w:type="spellStart"/>
+      <w:r>
+        <w:rPr>
+          <w:rFonts w:ascii="바탕" w:eastAsia="바탕" w:hAnsi="바탕" w:hint="eastAsia"/>
+        </w:rPr>
+        <w:t>를</w:t>
+      </w:r>
+      <w:proofErr w:type="spellEnd"/>
+      <w:r>
+        <w:rPr>
+          <w:rFonts w:ascii="바탕" w:eastAsia="바탕" w:hAnsi="바탕" w:hint="eastAsia"/>
+        </w:rPr>
+        <w:t xml:space="preserve"> 구현하였다.</w:t>
       </w:r>
     </w:p>
     <w:p>
@@ -13054,7 +13817,7 @@
         <w:spacing w:line="420" w:lineRule="atLeast"/>
         <w:ind w:leftChars="0" w:left="760"/>
         <w:rPr>
-          <w:rFonts w:ascii="바탕" w:eastAsia="바탕" w:hAnsi="바탕" w:hint="eastAsia"/>
+          <w:rFonts w:ascii="바탕" w:eastAsia="바탕" w:hAnsi="바탕"/>
         </w:rPr>
       </w:pPr>
     </w:p>
@@ -13216,7 +13979,7 @@
         <w:ind w:left="760"/>
         <w:jc w:val="center"/>
         <w:rPr>
-          <w:rFonts w:ascii="바탕" w:eastAsia="바탕" w:hAnsi="바탕" w:hint="eastAsia"/>
+          <w:rFonts w:ascii="바탕" w:eastAsia="바탕" w:hAnsi="바탕"/>
         </w:rPr>
       </w:pPr>
       <w:r>
@@ -13290,6 +14053,7 @@
         </w:rPr>
         <w:t xml:space="preserve">HTTP Parser, </w:t>
       </w:r>
+      <w:proofErr w:type="spellStart"/>
       <w:r>
         <w:rPr>
           <w:rFonts w:ascii="바탕" w:eastAsia="바탕" w:hAnsi="바탕"/>
@@ -13300,7 +14064,14 @@
         <w:rPr>
           <w:rFonts w:ascii="바탕" w:eastAsia="바탕" w:hAnsi="바탕" w:hint="eastAsia"/>
         </w:rPr>
-        <w:t>를 제외한 나머지</w:t>
+        <w:t>를</w:t>
+      </w:r>
+      <w:proofErr w:type="spellEnd"/>
+      <w:r>
+        <w:rPr>
+          <w:rFonts w:ascii="바탕" w:eastAsia="바탕" w:hAnsi="바탕" w:hint="eastAsia"/>
+        </w:rPr>
+        <w:t xml:space="preserve"> 제외한 나머지</w:t>
       </w:r>
       <w:r>
         <w:rPr>
@@ -13384,11 +14155,19 @@
         </w:rPr>
         <w:t>Node.js</w:t>
       </w:r>
-      <w:r>
-        <w:rPr>
-          <w:rFonts w:ascii="바탕" w:eastAsia="바탕" w:hAnsi="바탕" w:hint="eastAsia"/>
-        </w:rPr>
-        <w:t xml:space="preserve">와의 비교는 여러 </w:t>
+      <w:proofErr w:type="spellStart"/>
+      <w:r>
+        <w:rPr>
+          <w:rFonts w:ascii="바탕" w:eastAsia="바탕" w:hAnsi="바탕" w:hint="eastAsia"/>
+        </w:rPr>
+        <w:t>와의</w:t>
+      </w:r>
+      <w:proofErr w:type="spellEnd"/>
+      <w:r>
+        <w:rPr>
+          <w:rFonts w:ascii="바탕" w:eastAsia="바탕" w:hAnsi="바탕" w:hint="eastAsia"/>
+        </w:rPr>
+        <w:t xml:space="preserve"> 비교는 여러 </w:t>
       </w:r>
       <w:r>
         <w:rPr>
@@ -13720,11 +14499,19 @@
         </w:rPr>
         <w:t>demo</w:t>
       </w:r>
-      <w:r>
-        <w:rPr>
-          <w:rFonts w:ascii="바탕" w:eastAsia="바탕" w:hAnsi="바탕" w:hint="eastAsia"/>
-        </w:rPr>
-        <w:t>를 진행할 것이다</w:t>
+      <w:proofErr w:type="spellStart"/>
+      <w:r>
+        <w:rPr>
+          <w:rFonts w:ascii="바탕" w:eastAsia="바탕" w:hAnsi="바탕" w:hint="eastAsia"/>
+        </w:rPr>
+        <w:t>를</w:t>
+      </w:r>
+      <w:proofErr w:type="spellEnd"/>
+      <w:r>
+        <w:rPr>
+          <w:rFonts w:ascii="바탕" w:eastAsia="바탕" w:hAnsi="바탕" w:hint="eastAsia"/>
+        </w:rPr>
+        <w:t xml:space="preserve"> 진행할 것이다</w:t>
       </w:r>
       <w:r>
         <w:rPr>
@@ -13988,7 +14775,7 @@
         <w:ind w:left="760"/>
         <w:jc w:val="center"/>
         <w:rPr>
-          <w:rFonts w:ascii="바탕" w:eastAsia="바탕" w:hAnsi="바탕" w:hint="eastAsia"/>
+          <w:rFonts w:ascii="바탕" w:eastAsia="바탕" w:hAnsi="바탕"/>
         </w:rPr>
       </w:pPr>
       <w:r>
@@ -14001,13 +14788,7 @@
         <w:rPr>
           <w:rFonts w:ascii="바탕" w:eastAsia="바탕" w:hAnsi="바탕"/>
         </w:rPr>
-        <w:t>1</w:t>
-      </w:r>
-      <w:r>
-        <w:rPr>
-          <w:rFonts w:ascii="바탕" w:eastAsia="바탕" w:hAnsi="바탕"/>
-        </w:rPr>
-        <w:t>5</w:t>
+        <w:t>15</w:t>
       </w:r>
       <w:r>
         <w:rPr>
@@ -14042,7 +14823,7 @@
 </file>
 
 <file path=word/endnotes.xml><?xml version="1.0" encoding="utf-8"?>
-<w:endnotes xmlns:wpc="http://schemas.microsoft.com/office/word/2010/wordprocessingCanvas" xmlns:cx="http://schemas.microsoft.com/office/drawing/2014/chartex" xmlns:cx1="http://schemas.microsoft.com/office/drawing/2015/9/8/chartex" xmlns:mc="http://schemas.openxmlformats.org/markup-compatibility/2006" xmlns:o="urn:schemas-microsoft-com:office:office" xmlns:r="http://schemas.openxmlformats.org/officeDocument/2006/relationships" xmlns:m="http://schemas.openxmlformats.org/officeDocument/2006/math" xmlns:v="urn:schemas-microsoft-com:vml" xmlns:wp14="http://schemas.microsoft.com/office/word/2010/wordprocessingDrawing" xmlns:wp="http://schemas.openxmlformats.org/drawingml/2006/wordprocessingDrawing" xmlns:w10="urn:schemas-microsoft-com:office:word" xmlns:w="http://schemas.openxmlformats.org/wordprocessingml/2006/main" xmlns:w14="http://schemas.microsoft.com/office/word/2010/wordml" xmlns:w15="http://schemas.microsoft.com/office/word/2012/wordml" xmlns:w16se="http://schemas.microsoft.com/office/word/2015/wordml/symex" xmlns:wpg="http://schemas.microsoft.com/office/word/2010/wordprocessingGroup" xmlns:wpi="http://schemas.microsoft.com/office/word/2010/wordprocessingInk" xmlns:wne="http://schemas.microsoft.com/office/word/2006/wordml" xmlns:wps="http://schemas.microsoft.com/office/word/2010/wordprocessingShape" mc:Ignorable="w14 w15 w16se wp14">
+<w:endnotes xmlns:wpc="http://schemas.microsoft.com/office/word/2010/wordprocessingCanvas" xmlns:cx="http://schemas.microsoft.com/office/drawing/2014/chartex" xmlns:cx1="http://schemas.microsoft.com/office/drawing/2015/9/8/chartex" xmlns:cx2="http://schemas.microsoft.com/office/drawing/2015/10/21/chartex" xmlns:cx3="http://schemas.microsoft.com/office/drawing/2016/5/9/chartex" xmlns:cx4="http://schemas.microsoft.com/office/drawing/2016/5/10/chartex" xmlns:cx5="http://schemas.microsoft.com/office/drawing/2016/5/11/chartex" xmlns:cx6="http://schemas.microsoft.com/office/drawing/2016/5/12/chartex" xmlns:cx7="http://schemas.microsoft.com/office/drawing/2016/5/13/chartex" xmlns:cx8="http://schemas.microsoft.com/office/drawing/2016/5/14/chartex" xmlns:mc="http://schemas.openxmlformats.org/markup-compatibility/2006" xmlns:aink="http://schemas.microsoft.com/office/drawing/2016/ink" xmlns:am3d="http://schemas.microsoft.com/office/drawing/2017/model3d" xmlns:o="urn:schemas-microsoft-com:office:office" xmlns:r="http://schemas.openxmlformats.org/officeDocument/2006/relationships" xmlns:m="http://schemas.openxmlformats.org/officeDocument/2006/math" xmlns:v="urn:schemas-microsoft-com:vml" xmlns:wp14="http://schemas.microsoft.com/office/word/2010/wordprocessingDrawing" xmlns:wp="http://schemas.openxmlformats.org/drawingml/2006/wordprocessingDrawing" xmlns:w10="urn:schemas-microsoft-com:office:word" xmlns:w="http://schemas.openxmlformats.org/wordprocessingml/2006/main" xmlns:w14="http://schemas.microsoft.com/office/word/2010/wordml" xmlns:w15="http://schemas.microsoft.com/office/word/2012/wordml" xmlns:w16cid="http://schemas.microsoft.com/office/word/2016/wordml/cid" xmlns:w16se="http://schemas.microsoft.com/office/word/2015/wordml/symex" xmlns:wpg="http://schemas.microsoft.com/office/word/2010/wordprocessingGroup" xmlns:wpi="http://schemas.microsoft.com/office/word/2010/wordprocessingInk" xmlns:wne="http://schemas.microsoft.com/office/word/2006/wordml" xmlns:wps="http://schemas.microsoft.com/office/word/2010/wordprocessingShape" mc:Ignorable="w14 w15 w16se w16cid wp14">
   <w:endnote w:type="separator" w:id="-1">
     <w:p>
       <w:pPr>
@@ -14067,7 +14848,7 @@
 </file>
 
 <file path=word/footer1.xml><?xml version="1.0" encoding="utf-8"?>
-<w:ftr xmlns:wpc="http://schemas.microsoft.com/office/word/2010/wordprocessingCanvas" xmlns:cx="http://schemas.microsoft.com/office/drawing/2014/chartex" xmlns:cx1="http://schemas.microsoft.com/office/drawing/2015/9/8/chartex" xmlns:mc="http://schemas.openxmlformats.org/markup-compatibility/2006" xmlns:o="urn:schemas-microsoft-com:office:office" xmlns:r="http://schemas.openxmlformats.org/officeDocument/2006/relationships" xmlns:m="http://schemas.openxmlformats.org/officeDocument/2006/math" xmlns:v="urn:schemas-microsoft-com:vml" xmlns:wp14="http://schemas.microsoft.com/office/word/2010/wordprocessingDrawing" xmlns:wp="http://schemas.openxmlformats.org/drawingml/2006/wordprocessingDrawing" xmlns:w10="urn:schemas-microsoft-com:office:word" xmlns:w="http://schemas.openxmlformats.org/wordprocessingml/2006/main" xmlns:w14="http://schemas.microsoft.com/office/word/2010/wordml" xmlns:w15="http://schemas.microsoft.com/office/word/2012/wordml" xmlns:w16se="http://schemas.microsoft.com/office/word/2015/wordml/symex" xmlns:wpg="http://schemas.microsoft.com/office/word/2010/wordprocessingGroup" xmlns:wpi="http://schemas.microsoft.com/office/word/2010/wordprocessingInk" xmlns:wne="http://schemas.microsoft.com/office/word/2006/wordml" xmlns:wps="http://schemas.microsoft.com/office/word/2010/wordprocessingShape" mc:Ignorable="w14 w15 w16se wp14">
+<w:ftr xmlns:wpc="http://schemas.microsoft.com/office/word/2010/wordprocessingCanvas" xmlns:cx="http://schemas.microsoft.com/office/drawing/2014/chartex" xmlns:cx1="http://schemas.microsoft.com/office/drawing/2015/9/8/chartex" xmlns:cx2="http://schemas.microsoft.com/office/drawing/2015/10/21/chartex" xmlns:cx3="http://schemas.microsoft.com/office/drawing/2016/5/9/chartex" xmlns:cx4="http://schemas.microsoft.com/office/drawing/2016/5/10/chartex" xmlns:cx5="http://schemas.microsoft.com/office/drawing/2016/5/11/chartex" xmlns:cx6="http://schemas.microsoft.com/office/drawing/2016/5/12/chartex" xmlns:cx7="http://schemas.microsoft.com/office/drawing/2016/5/13/chartex" xmlns:cx8="http://schemas.microsoft.com/office/drawing/2016/5/14/chartex" xmlns:mc="http://schemas.openxmlformats.org/markup-compatibility/2006" xmlns:aink="http://schemas.microsoft.com/office/drawing/2016/ink" xmlns:am3d="http://schemas.microsoft.com/office/drawing/2017/model3d" xmlns:o="urn:schemas-microsoft-com:office:office" xmlns:r="http://schemas.openxmlformats.org/officeDocument/2006/relationships" xmlns:m="http://schemas.openxmlformats.org/officeDocument/2006/math" xmlns:v="urn:schemas-microsoft-com:vml" xmlns:wp14="http://schemas.microsoft.com/office/word/2010/wordprocessingDrawing" xmlns:wp="http://schemas.openxmlformats.org/drawingml/2006/wordprocessingDrawing" xmlns:w10="urn:schemas-microsoft-com:office:word" xmlns:w="http://schemas.openxmlformats.org/wordprocessingml/2006/main" xmlns:w14="http://schemas.microsoft.com/office/word/2010/wordml" xmlns:w15="http://schemas.microsoft.com/office/word/2012/wordml" xmlns:w16cid="http://schemas.microsoft.com/office/word/2016/wordml/cid" xmlns:w16se="http://schemas.microsoft.com/office/word/2015/wordml/symex" xmlns:wpg="http://schemas.microsoft.com/office/word/2010/wordprocessingGroup" xmlns:wpi="http://schemas.microsoft.com/office/word/2010/wordprocessingInk" xmlns:wne="http://schemas.microsoft.com/office/word/2006/wordml" xmlns:wps="http://schemas.microsoft.com/office/word/2010/wordprocessingShape" mc:Ignorable="w14 w15 w16se w16cid wp14">
   <w:sdt>
     <w:sdtPr>
       <w:id w:val="-332451230"/>
@@ -14120,7 +14901,7 @@
 </file>
 
 <file path=word/footnotes.xml><?xml version="1.0" encoding="utf-8"?>
-<w:footnotes xmlns:wpc="http://schemas.microsoft.com/office/word/2010/wordprocessingCanvas" xmlns:cx="http://schemas.microsoft.com/office/drawing/2014/chartex" xmlns:cx1="http://schemas.microsoft.com/office/drawing/2015/9/8/chartex" xmlns:mc="http://schemas.openxmlformats.org/markup-compatibility/2006" xmlns:o="urn:schemas-microsoft-com:office:office" xmlns:r="http://schemas.openxmlformats.org/officeDocument/2006/relationships" xmlns:m="http://schemas.openxmlformats.org/officeDocument/2006/math" xmlns:v="urn:schemas-microsoft-com:vml" xmlns:wp14="http://schemas.microsoft.com/office/word/2010/wordprocessingDrawing" xmlns:wp="http://schemas.openxmlformats.org/drawingml/2006/wordprocessingDrawing" xmlns:w10="urn:schemas-microsoft-com:office:word" xmlns:w="http://schemas.openxmlformats.org/wordprocessingml/2006/main" xmlns:w14="http://schemas.microsoft.com/office/word/2010/wordml" xmlns:w15="http://schemas.microsoft.com/office/word/2012/wordml" xmlns:w16se="http://schemas.microsoft.com/office/word/2015/wordml/symex" xmlns:wpg="http://schemas.microsoft.com/office/word/2010/wordprocessingGroup" xmlns:wpi="http://schemas.microsoft.com/office/word/2010/wordprocessingInk" xmlns:wne="http://schemas.microsoft.com/office/word/2006/wordml" xmlns:wps="http://schemas.microsoft.com/office/word/2010/wordprocessingShape" mc:Ignorable="w14 w15 w16se wp14">
+<w:footnotes xmlns:wpc="http://schemas.microsoft.com/office/word/2010/wordprocessingCanvas" xmlns:cx="http://schemas.microsoft.com/office/drawing/2014/chartex" xmlns:cx1="http://schemas.microsoft.com/office/drawing/2015/9/8/chartex" xmlns:cx2="http://schemas.microsoft.com/office/drawing/2015/10/21/chartex" xmlns:cx3="http://schemas.microsoft.com/office/drawing/2016/5/9/chartex" xmlns:cx4="http://schemas.microsoft.com/office/drawing/2016/5/10/chartex" xmlns:cx5="http://schemas.microsoft.com/office/drawing/2016/5/11/chartex" xmlns:cx6="http://schemas.microsoft.com/office/drawing/2016/5/12/chartex" xmlns:cx7="http://schemas.microsoft.com/office/drawing/2016/5/13/chartex" xmlns:cx8="http://schemas.microsoft.com/office/drawing/2016/5/14/chartex" xmlns:mc="http://schemas.openxmlformats.org/markup-compatibility/2006" xmlns:aink="http://schemas.microsoft.com/office/drawing/2016/ink" xmlns:am3d="http://schemas.microsoft.com/office/drawing/2017/model3d" xmlns:o="urn:schemas-microsoft-com:office:office" xmlns:r="http://schemas.openxmlformats.org/officeDocument/2006/relationships" xmlns:m="http://schemas.openxmlformats.org/officeDocument/2006/math" xmlns:v="urn:schemas-microsoft-com:vml" xmlns:wp14="http://schemas.microsoft.com/office/word/2010/wordprocessingDrawing" xmlns:wp="http://schemas.openxmlformats.org/drawingml/2006/wordprocessingDrawing" xmlns:w10="urn:schemas-microsoft-com:office:word" xmlns:w="http://schemas.openxmlformats.org/wordprocessingml/2006/main" xmlns:w14="http://schemas.microsoft.com/office/word/2010/wordml" xmlns:w15="http://schemas.microsoft.com/office/word/2012/wordml" xmlns:w16cid="http://schemas.microsoft.com/office/word/2016/wordml/cid" xmlns:w16se="http://schemas.microsoft.com/office/word/2015/wordml/symex" xmlns:wpg="http://schemas.microsoft.com/office/word/2010/wordprocessingGroup" xmlns:wpi="http://schemas.microsoft.com/office/word/2010/wordprocessingInk" xmlns:wne="http://schemas.microsoft.com/office/word/2006/wordml" xmlns:wps="http://schemas.microsoft.com/office/word/2010/wordprocessingShape" mc:Ignorable="w14 w15 w16se w16cid wp14">
   <w:footnote w:type="separator" w:id="-1">
     <w:p>
       <w:pPr>
@@ -14268,7 +15049,7 @@
 </file>
 
 <file path=word/numbering.xml><?xml version="1.0" encoding="utf-8"?>
-<w:numbering xmlns:wpc="http://schemas.microsoft.com/office/word/2010/wordprocessingCanvas" xmlns:cx="http://schemas.microsoft.com/office/drawing/2014/chartex" xmlns:cx1="http://schemas.microsoft.com/office/drawing/2015/9/8/chartex" xmlns:mc="http://schemas.openxmlformats.org/markup-compatibility/2006" xmlns:o="urn:schemas-microsoft-com:office:office" xmlns:r="http://schemas.openxmlformats.org/officeDocument/2006/relationships" xmlns:m="http://schemas.openxmlformats.org/officeDocument/2006/math" xmlns:v="urn:schemas-microsoft-com:vml" xmlns:wp14="http://schemas.microsoft.com/office/word/2010/wordprocessingDrawing" xmlns:wp="http://schemas.openxmlformats.org/drawingml/2006/wordprocessingDrawing" xmlns:w10="urn:schemas-microsoft-com:office:word" xmlns:w="http://schemas.openxmlformats.org/wordprocessingml/2006/main" xmlns:w14="http://schemas.microsoft.com/office/word/2010/wordml" xmlns:w15="http://schemas.microsoft.com/office/word/2012/wordml" xmlns:w16se="http://schemas.microsoft.com/office/word/2015/wordml/symex" xmlns:wpg="http://schemas.microsoft.com/office/word/2010/wordprocessingGroup" xmlns:wpi="http://schemas.microsoft.com/office/word/2010/wordprocessingInk" xmlns:wne="http://schemas.microsoft.com/office/word/2006/wordml" xmlns:wps="http://schemas.microsoft.com/office/word/2010/wordprocessingShape" mc:Ignorable="w14 w15 w16se wp14">
+<w:numbering xmlns:wpc="http://schemas.microsoft.com/office/word/2010/wordprocessingCanvas" xmlns:cx="http://schemas.microsoft.com/office/drawing/2014/chartex" xmlns:cx1="http://schemas.microsoft.com/office/drawing/2015/9/8/chartex" xmlns:cx2="http://schemas.microsoft.com/office/drawing/2015/10/21/chartex" xmlns:cx3="http://schemas.microsoft.com/office/drawing/2016/5/9/chartex" xmlns:cx4="http://schemas.microsoft.com/office/drawing/2016/5/10/chartex" xmlns:cx5="http://schemas.microsoft.com/office/drawing/2016/5/11/chartex" xmlns:cx6="http://schemas.microsoft.com/office/drawing/2016/5/12/chartex" xmlns:cx7="http://schemas.microsoft.com/office/drawing/2016/5/13/chartex" xmlns:cx8="http://schemas.microsoft.com/office/drawing/2016/5/14/chartex" xmlns:mc="http://schemas.openxmlformats.org/markup-compatibility/2006" xmlns:aink="http://schemas.microsoft.com/office/drawing/2016/ink" xmlns:am3d="http://schemas.microsoft.com/office/drawing/2017/model3d" xmlns:o="urn:schemas-microsoft-com:office:office" xmlns:r="http://schemas.openxmlformats.org/officeDocument/2006/relationships" xmlns:m="http://schemas.openxmlformats.org/officeDocument/2006/math" xmlns:v="urn:schemas-microsoft-com:vml" xmlns:wp14="http://schemas.microsoft.com/office/word/2010/wordprocessingDrawing" xmlns:wp="http://schemas.openxmlformats.org/drawingml/2006/wordprocessingDrawing" xmlns:w10="urn:schemas-microsoft-com:office:word" xmlns:w="http://schemas.openxmlformats.org/wordprocessingml/2006/main" xmlns:w14="http://schemas.microsoft.com/office/word/2010/wordml" xmlns:w15="http://schemas.microsoft.com/office/word/2012/wordml" xmlns:w16cid="http://schemas.microsoft.com/office/word/2016/wordml/cid" xmlns:w16se="http://schemas.microsoft.com/office/word/2015/wordml/symex" xmlns:wpg="http://schemas.microsoft.com/office/word/2010/wordprocessingGroup" xmlns:wpi="http://schemas.microsoft.com/office/word/2010/wordprocessingInk" xmlns:wne="http://schemas.microsoft.com/office/word/2006/wordml" xmlns:wps="http://schemas.microsoft.com/office/word/2010/wordprocessingShape" mc:Ignorable="w14 w15 w16se w16cid wp14">
   <w:abstractNum w:abstractNumId="0" w15:restartNumberingAfterBreak="0">
     <w:nsid w:val="030A56F3"/>
     <w:multiLevelType w:val="hybridMultilevel"/>
@@ -18534,7 +19315,7 @@
 </file>
 
 <file path=word/styles.xml><?xml version="1.0" encoding="utf-8"?>
-<w:styles xmlns:mc="http://schemas.openxmlformats.org/markup-compatibility/2006" xmlns:r="http://schemas.openxmlformats.org/officeDocument/2006/relationships" xmlns:w="http://schemas.openxmlformats.org/wordprocessingml/2006/main" xmlns:w14="http://schemas.microsoft.com/office/word/2010/wordml" xmlns:w15="http://schemas.microsoft.com/office/word/2012/wordml" xmlns:w16se="http://schemas.microsoft.com/office/word/2015/wordml/symex" mc:Ignorable="w14 w15 w16se">
+<w:styles xmlns:mc="http://schemas.openxmlformats.org/markup-compatibility/2006" xmlns:r="http://schemas.openxmlformats.org/officeDocument/2006/relationships" xmlns:w="http://schemas.openxmlformats.org/wordprocessingml/2006/main" xmlns:w14="http://schemas.microsoft.com/office/word/2010/wordml" xmlns:w15="http://schemas.microsoft.com/office/word/2012/wordml" xmlns:w16cid="http://schemas.microsoft.com/office/word/2016/wordml/cid" xmlns:w16se="http://schemas.microsoft.com/office/word/2015/wordml/symex" mc:Ignorable="w14 w15 w16se w16cid">
   <w:docDefaults>
     <w:rPrDefault>
       <w:rPr>
@@ -18551,7 +19332,7 @@
       </w:pPr>
     </w:pPrDefault>
   </w:docDefaults>
-  <w:latentStyles w:defLockedState="0" w:defUIPriority="99" w:defSemiHidden="0" w:defUnhideWhenUsed="0" w:defQFormat="0" w:count="371">
+  <w:latentStyles w:defLockedState="0" w:defUIPriority="99" w:defSemiHidden="0" w:defUnhideWhenUsed="0" w:defQFormat="0" w:count="375">
     <w:lsdException w:name="Normal" w:uiPriority="0" w:qFormat="1"/>
     <w:lsdException w:name="heading 1" w:uiPriority="9" w:qFormat="1"/>
     <w:lsdException w:name="heading 2" w:semiHidden="1" w:uiPriority="9" w:unhideWhenUsed="1" w:qFormat="1"/>
@@ -18657,7 +19438,6 @@
     <w:lsdException w:name="HTML Sample" w:semiHidden="1" w:unhideWhenUsed="1"/>
     <w:lsdException w:name="HTML Typewriter" w:semiHidden="1" w:unhideWhenUsed="1"/>
     <w:lsdException w:name="HTML Variable" w:semiHidden="1" w:unhideWhenUsed="1"/>
-    <w:lsdException w:name="Normal Table" w:semiHidden="1" w:unhideWhenUsed="1"/>
     <w:lsdException w:name="annotation subject" w:semiHidden="1" w:unhideWhenUsed="1"/>
     <w:lsdException w:name="No List" w:semiHidden="1" w:unhideWhenUsed="1"/>
     <w:lsdException w:name="Outline List 1" w:semiHidden="1" w:unhideWhenUsed="1"/>
@@ -18701,10 +19481,8 @@
     <w:lsdException w:name="Table Elegant" w:semiHidden="1" w:unhideWhenUsed="1"/>
     <w:lsdException w:name="Table Professional" w:semiHidden="1" w:unhideWhenUsed="1"/>
     <w:lsdException w:name="Table Subtle 1" w:semiHidden="1" w:unhideWhenUsed="1"/>
-    <w:lsdException w:name="Table Subtle 2" w:semiHidden="1" w:unhideWhenUsed="1"/>
     <w:lsdException w:name="Table Web 1" w:semiHidden="1" w:unhideWhenUsed="1"/>
     <w:lsdException w:name="Table Web 2" w:semiHidden="1" w:unhideWhenUsed="1"/>
-    <w:lsdException w:name="Table Web 3" w:semiHidden="1" w:unhideWhenUsed="1"/>
     <w:lsdException w:name="Balloon Text" w:semiHidden="1" w:unhideWhenUsed="1"/>
     <w:lsdException w:name="Table Grid" w:uiPriority="59"/>
     <w:lsdException w:name="Table Theme" w:semiHidden="1" w:unhideWhenUsed="1"/>
@@ -18923,6 +19701,10 @@
     <w:lsdException w:name="List Table 5 Dark Accent 6" w:uiPriority="50"/>
     <w:lsdException w:name="List Table 6 Colorful Accent 6" w:uiPriority="51"/>
     <w:lsdException w:name="List Table 7 Colorful Accent 6" w:uiPriority="52"/>
+    <w:lsdException w:name="Mention" w:semiHidden="1" w:unhideWhenUsed="1"/>
+    <w:lsdException w:name="Smart Hyperlink" w:semiHidden="1" w:unhideWhenUsed="1"/>
+    <w:lsdException w:name="Hashtag" w:semiHidden="1" w:unhideWhenUsed="1"/>
+    <w:lsdException w:name="Unresolved Mention" w:semiHidden="1" w:unhideWhenUsed="1"/>
   </w:latentStyles>
   <w:style w:type="paragraph" w:default="1" w:styleId="a">
     <w:name w:val="Normal"/>
@@ -19097,6 +19879,7 @@
   <w:style w:type="character" w:default="1" w:styleId="a0">
     <w:name w:val="Default Paragraph Font"/>
     <w:uiPriority w:val="1"/>
+    <w:semiHidden/>
     <w:unhideWhenUsed/>
   </w:style>
   <w:style w:type="table" w:default="1" w:styleId="a1">
@@ -19869,7 +20652,7 @@
 </file>
 
 <file path=customXml/itemProps1.xml><?xml version="1.0" encoding="utf-8"?>
-<ds:datastoreItem xmlns:ds="http://schemas.openxmlformats.org/officeDocument/2006/customXml" ds:itemID="{8CE76737-8486-4476-8EE5-E25C99510332}">
+<ds:datastoreItem xmlns:ds="http://schemas.openxmlformats.org/officeDocument/2006/customXml" ds:itemID="{B47CD730-15CF-A144-A59F-0D50B6A755C3}">
   <ds:schemaRefs>
     <ds:schemaRef ds:uri="http://schemas.openxmlformats.org/officeDocument/2006/bibliography"/>
   </ds:schemaRefs>

</xml_diff>